<commit_message>
Finish distributed system report
</commit_message>
<xml_diff>
--- a/2.tuesday/distributed systems/Курсовая работа распределенные системы.docx
+++ b/2.tuesday/distributed systems/Курсовая работа распределенные системы.docx
@@ -369,16 +369,7 @@
           <w:szCs w:val="28"/>
           <w:lang w:val="ru-RU"/>
         </w:rPr>
-        <w:t>Кафедра</w:t>
-      </w:r>
-      <w:bookmarkStart w:id="0" w:name="_GoBack"/>
-      <w:bookmarkEnd w:id="0"/>
-      <w:r>
-        <w:rPr>
-          <w:szCs w:val="28"/>
-          <w:lang w:val="ru-RU"/>
-        </w:rPr>
-        <w:t xml:space="preserve"> </w:t>
+        <w:t xml:space="preserve">Кафедра </w:t>
       </w:r>
       <w:r>
         <w:rPr>
@@ -615,11 +606,24 @@
           <w:sz w:val="32"/>
         </w:rPr>
         <w:lastRenderedPageBreak/>
-        <w:t>Содержание</w:t>
+        <w:t>Содерж</w:t>
+      </w:r>
+      <w:bookmarkStart w:id="0" w:name="_GoBack"/>
+      <w:bookmarkEnd w:id="0"/>
+      <w:r>
+        <w:rPr>
+          <w:caps/>
+          <w:sz w:val="32"/>
+        </w:rPr>
+        <w:t>ание</w:t>
       </w:r>
     </w:p>
     <w:sdt>
       <w:sdtPr>
+        <w:rPr>
+          <w:sz w:val="24"/>
+          <w:szCs w:val="22"/>
+        </w:rPr>
         <w:id w:val="-1808932586"/>
         <w:docPartObj>
           <w:docPartGallery w:val="Table of Contents"/>
@@ -631,8 +635,6 @@
           <w:b/>
           <w:bCs/>
           <w:noProof/>
-          <w:sz w:val="24"/>
-          <w:szCs w:val="22"/>
         </w:rPr>
       </w:sdtEndPr>
       <w:sdtContent>
@@ -668,12 +670,11 @@
           <w:r>
             <w:fldChar w:fldCharType="separate"/>
           </w:r>
-          <w:hyperlink w:anchor="_Toc509302797" w:history="1">
+          <w:hyperlink w:anchor="_Toc509310350" w:history="1">
             <w:r>
               <w:rPr>
                 <w:rStyle w:val="Hyperlink"/>
                 <w:noProof/>
-                <w:highlight w:val="yellow"/>
               </w:rPr>
               <w:t>1. Определение целей проекта и предметной области проекта</w:t>
             </w:r>
@@ -696,7 +697,7 @@
                 <w:noProof/>
                 <w:webHidden/>
               </w:rPr>
-              <w:instrText xml:space="preserve"> PAGEREF _Toc509302797 \h </w:instrText>
+              <w:instrText xml:space="preserve"> PAGEREF _Toc509310350 \h </w:instrText>
             </w:r>
             <w:r>
               <w:rPr>
@@ -741,12 +742,11 @@
               <w:lang w:val="en-GB" w:eastAsia="en-GB" w:bidi="ar-SA"/>
             </w:rPr>
           </w:pPr>
-          <w:hyperlink w:anchor="_Toc509302798" w:history="1">
+          <w:hyperlink w:anchor="_Toc509310351" w:history="1">
             <w:r>
               <w:rPr>
                 <w:rStyle w:val="Hyperlink"/>
                 <w:noProof/>
-                <w:highlight w:val="yellow"/>
               </w:rPr>
               <w:t>2. Обзор информационных систем для реализации проекта</w:t>
             </w:r>
@@ -769,7 +769,7 @@
                 <w:noProof/>
                 <w:webHidden/>
               </w:rPr>
-              <w:instrText xml:space="preserve"> PAGEREF _Toc509302798 \h </w:instrText>
+              <w:instrText xml:space="preserve"> PAGEREF _Toc509310351 \h </w:instrText>
             </w:r>
             <w:r>
               <w:rPr>
@@ -814,7 +814,7 @@
               <w:lang w:val="en-GB" w:eastAsia="en-GB" w:bidi="ar-SA"/>
             </w:rPr>
           </w:pPr>
-          <w:hyperlink w:anchor="_Toc509302799" w:history="1">
+          <w:hyperlink w:anchor="_Toc509310352" w:history="1">
             <w:r>
               <w:rPr>
                 <w:rStyle w:val="Hyperlink"/>
@@ -841,7 +841,7 @@
                 <w:noProof/>
                 <w:webHidden/>
               </w:rPr>
-              <w:instrText xml:space="preserve"> PAGEREF _Toc509302799 \h </w:instrText>
+              <w:instrText xml:space="preserve"> PAGEREF _Toc509310352 \h </w:instrText>
             </w:r>
             <w:r>
               <w:rPr>
@@ -861,7 +861,7 @@
                 <w:noProof/>
                 <w:webHidden/>
               </w:rPr>
-              <w:t>6</w:t>
+              <w:t>7</w:t>
             </w:r>
             <w:r>
               <w:rPr>
@@ -886,7 +886,7 @@
               <w:lang w:val="en-GB" w:eastAsia="en-GB" w:bidi="ar-SA"/>
             </w:rPr>
           </w:pPr>
-          <w:hyperlink w:anchor="_Toc509302800" w:history="1">
+          <w:hyperlink w:anchor="_Toc509310353" w:history="1">
             <w:r>
               <w:rPr>
                 <w:rStyle w:val="Hyperlink"/>
@@ -914,7 +914,7 @@
                 <w:noProof/>
                 <w:webHidden/>
               </w:rPr>
-              <w:instrText xml:space="preserve"> PAGEREF _Toc509302800 \h </w:instrText>
+              <w:instrText xml:space="preserve"> PAGEREF _Toc509310353 \h </w:instrText>
             </w:r>
             <w:r>
               <w:rPr>
@@ -934,7 +934,7 @@
                 <w:noProof/>
                 <w:webHidden/>
               </w:rPr>
-              <w:t>6</w:t>
+              <w:t>7</w:t>
             </w:r>
             <w:r>
               <w:rPr>
@@ -959,7 +959,7 @@
               <w:lang w:val="en-GB" w:eastAsia="en-GB" w:bidi="ar-SA"/>
             </w:rPr>
           </w:pPr>
-          <w:hyperlink w:anchor="_Toc509302801" w:history="1">
+          <w:hyperlink w:anchor="_Toc509310354" w:history="1">
             <w:r>
               <w:rPr>
                 <w:rStyle w:val="Hyperlink"/>
@@ -987,7 +987,7 @@
                 <w:noProof/>
                 <w:webHidden/>
               </w:rPr>
-              <w:instrText xml:space="preserve"> PAGEREF _Toc509302801 \h </w:instrText>
+              <w:instrText xml:space="preserve"> PAGEREF _Toc509310354 \h </w:instrText>
             </w:r>
             <w:r>
               <w:rPr>
@@ -1007,7 +1007,7 @@
                 <w:noProof/>
                 <w:webHidden/>
               </w:rPr>
-              <w:t>6</w:t>
+              <w:t>7</w:t>
             </w:r>
             <w:r>
               <w:rPr>
@@ -1032,12 +1032,11 @@
               <w:lang w:val="en-GB" w:eastAsia="en-GB" w:bidi="ar-SA"/>
             </w:rPr>
           </w:pPr>
-          <w:hyperlink w:anchor="_Toc509302802" w:history="1">
+          <w:hyperlink w:anchor="_Toc509310355" w:history="1">
             <w:r>
               <w:rPr>
                 <w:rStyle w:val="Hyperlink"/>
                 <w:noProof/>
-                <w:highlight w:val="yellow"/>
               </w:rPr>
               <w:t>4. Формирование образа проекта в целом</w:t>
             </w:r>
@@ -1060,7 +1059,7 @@
                 <w:noProof/>
                 <w:webHidden/>
               </w:rPr>
-              <w:instrText xml:space="preserve"> PAGEREF _Toc509302802 \h </w:instrText>
+              <w:instrText xml:space="preserve"> PAGEREF _Toc509310355 \h </w:instrText>
             </w:r>
             <w:r>
               <w:rPr>
@@ -1080,7 +1079,7 @@
                 <w:noProof/>
                 <w:webHidden/>
               </w:rPr>
-              <w:t>8</w:t>
+              <w:t>9</w:t>
             </w:r>
             <w:r>
               <w:rPr>
@@ -1105,7 +1104,7 @@
               <w:lang w:val="en-GB" w:eastAsia="en-GB" w:bidi="ar-SA"/>
             </w:rPr>
           </w:pPr>
-          <w:hyperlink w:anchor="_Toc509302803" w:history="1">
+          <w:hyperlink w:anchor="_Toc509310356" w:history="1">
             <w:r>
               <w:rPr>
                 <w:rStyle w:val="Hyperlink"/>
@@ -1132,7 +1131,7 @@
                 <w:noProof/>
                 <w:webHidden/>
               </w:rPr>
-              <w:instrText xml:space="preserve"> PAGEREF _Toc509302803 \h </w:instrText>
+              <w:instrText xml:space="preserve"> PAGEREF _Toc509310356 \h </w:instrText>
             </w:r>
             <w:r>
               <w:rPr>
@@ -1152,7 +1151,7 @@
                 <w:noProof/>
                 <w:webHidden/>
               </w:rPr>
-              <w:t>9</w:t>
+              <w:t>10</w:t>
             </w:r>
             <w:r>
               <w:rPr>
@@ -1177,7 +1176,7 @@
               <w:lang w:val="en-GB" w:eastAsia="en-GB" w:bidi="ar-SA"/>
             </w:rPr>
           </w:pPr>
-          <w:hyperlink w:anchor="_Toc509302804" w:history="1">
+          <w:hyperlink w:anchor="_Toc509310357" w:history="1">
             <w:r>
               <w:rPr>
                 <w:rStyle w:val="Hyperlink"/>
@@ -1204,7 +1203,7 @@
                 <w:noProof/>
                 <w:webHidden/>
               </w:rPr>
-              <w:instrText xml:space="preserve"> PAGEREF _Toc509302804 \h </w:instrText>
+              <w:instrText xml:space="preserve"> PAGEREF _Toc509310357 \h </w:instrText>
             </w:r>
             <w:r>
               <w:rPr>
@@ -1224,7 +1223,7 @@
                 <w:noProof/>
                 <w:webHidden/>
               </w:rPr>
-              <w:t>12</w:t>
+              <w:t>13</w:t>
             </w:r>
             <w:r>
               <w:rPr>
@@ -1249,7 +1248,7 @@
               <w:lang w:val="en-GB" w:eastAsia="en-GB" w:bidi="ar-SA"/>
             </w:rPr>
           </w:pPr>
-          <w:hyperlink w:anchor="_Toc509302805" w:history="1">
+          <w:hyperlink w:anchor="_Toc509310358" w:history="1">
             <w:r>
               <w:rPr>
                 <w:rStyle w:val="Hyperlink"/>
@@ -1276,7 +1275,7 @@
                 <w:noProof/>
                 <w:webHidden/>
               </w:rPr>
-              <w:instrText xml:space="preserve"> PAGEREF _Toc509302805 \h </w:instrText>
+              <w:instrText xml:space="preserve"> PAGEREF _Toc509310358 \h </w:instrText>
             </w:r>
             <w:r>
               <w:rPr>
@@ -1296,7 +1295,7 @@
                 <w:noProof/>
                 <w:webHidden/>
               </w:rPr>
-              <w:t>13</w:t>
+              <w:t>14</w:t>
             </w:r>
             <w:r>
               <w:rPr>
@@ -1321,7 +1320,7 @@
               <w:lang w:val="en-GB" w:eastAsia="en-GB" w:bidi="ar-SA"/>
             </w:rPr>
           </w:pPr>
-          <w:hyperlink w:anchor="_Toc509302806" w:history="1">
+          <w:hyperlink w:anchor="_Toc509310359" w:history="1">
             <w:r>
               <w:rPr>
                 <w:rStyle w:val="Hyperlink"/>
@@ -1348,7 +1347,7 @@
                 <w:noProof/>
                 <w:webHidden/>
               </w:rPr>
-              <w:instrText xml:space="preserve"> PAGEREF _Toc509302806 \h </w:instrText>
+              <w:instrText xml:space="preserve"> PAGEREF _Toc509310359 \h </w:instrText>
             </w:r>
             <w:r>
               <w:rPr>
@@ -1393,7 +1392,7 @@
               <w:lang w:val="en-GB" w:eastAsia="en-GB" w:bidi="ar-SA"/>
             </w:rPr>
           </w:pPr>
-          <w:hyperlink w:anchor="_Toc509302807" w:history="1">
+          <w:hyperlink w:anchor="_Toc509310360" w:history="1">
             <w:r>
               <w:rPr>
                 <w:rStyle w:val="Hyperlink"/>
@@ -1420,7 +1419,7 @@
                 <w:noProof/>
                 <w:webHidden/>
               </w:rPr>
-              <w:instrText xml:space="preserve"> PAGEREF _Toc509302807 \h </w:instrText>
+              <w:instrText xml:space="preserve"> PAGEREF _Toc509310360 \h </w:instrText>
             </w:r>
             <w:r>
               <w:rPr>
@@ -1440,7 +1439,7 @@
                 <w:noProof/>
                 <w:webHidden/>
               </w:rPr>
-              <w:t>17</w:t>
+              <w:t>18</w:t>
             </w:r>
             <w:r>
               <w:rPr>
@@ -1465,12 +1464,11 @@
               <w:lang w:val="en-GB" w:eastAsia="en-GB" w:bidi="ar-SA"/>
             </w:rPr>
           </w:pPr>
-          <w:hyperlink w:anchor="_Toc509302808" w:history="1">
+          <w:hyperlink w:anchor="_Toc509310361" w:history="1">
             <w:r>
               <w:rPr>
                 <w:rStyle w:val="Hyperlink"/>
                 <w:noProof/>
-                <w:highlight w:val="yellow"/>
               </w:rPr>
               <w:t>10. Определение структуры информационных потоков</w:t>
             </w:r>
@@ -1493,7 +1491,7 @@
                 <w:noProof/>
                 <w:webHidden/>
               </w:rPr>
-              <w:instrText xml:space="preserve"> PAGEREF _Toc509302808 \h </w:instrText>
+              <w:instrText xml:space="preserve"> PAGEREF _Toc509310361 \h </w:instrText>
             </w:r>
             <w:r>
               <w:rPr>
@@ -1513,7 +1511,7 @@
                 <w:noProof/>
                 <w:webHidden/>
               </w:rPr>
-              <w:t>18</w:t>
+              <w:t>19</w:t>
             </w:r>
             <w:r>
               <w:rPr>
@@ -1538,7 +1536,7 @@
               <w:lang w:val="en-GB" w:eastAsia="en-GB" w:bidi="ar-SA"/>
             </w:rPr>
           </w:pPr>
-          <w:hyperlink w:anchor="_Toc509302809" w:history="1">
+          <w:hyperlink w:anchor="_Toc509310362" w:history="1">
             <w:r>
               <w:rPr>
                 <w:rStyle w:val="Hyperlink"/>
@@ -1565,7 +1563,7 @@
                 <w:noProof/>
                 <w:webHidden/>
               </w:rPr>
-              <w:instrText xml:space="preserve"> PAGEREF _Toc509302809 \h </w:instrText>
+              <w:instrText xml:space="preserve"> PAGEREF _Toc509310362 \h </w:instrText>
             </w:r>
             <w:r>
               <w:rPr>
@@ -1585,7 +1583,7 @@
                 <w:noProof/>
                 <w:webHidden/>
               </w:rPr>
-              <w:t>19</w:t>
+              <w:t>20</w:t>
             </w:r>
             <w:r>
               <w:rPr>
@@ -1610,12 +1608,11 @@
               <w:lang w:val="en-GB" w:eastAsia="en-GB" w:bidi="ar-SA"/>
             </w:rPr>
           </w:pPr>
-          <w:hyperlink w:anchor="_Toc509302810" w:history="1">
+          <w:hyperlink w:anchor="_Toc509310363" w:history="1">
             <w:r>
               <w:rPr>
                 <w:rStyle w:val="Hyperlink"/>
                 <w:noProof/>
-                <w:highlight w:val="yellow"/>
               </w:rPr>
               <w:t>12. Выбор архитектуры для проекта распределенной системы</w:t>
             </w:r>
@@ -1638,7 +1635,7 @@
                 <w:noProof/>
                 <w:webHidden/>
               </w:rPr>
-              <w:instrText xml:space="preserve"> PAGEREF _Toc509302810 \h </w:instrText>
+              <w:instrText xml:space="preserve"> PAGEREF _Toc509310363 \h </w:instrText>
             </w:r>
             <w:r>
               <w:rPr>
@@ -1658,7 +1655,7 @@
                 <w:noProof/>
                 <w:webHidden/>
               </w:rPr>
-              <w:t>20</w:t>
+              <w:t>21</w:t>
             </w:r>
             <w:r>
               <w:rPr>
@@ -1683,7 +1680,7 @@
               <w:lang w:val="en-GB" w:eastAsia="en-GB" w:bidi="ar-SA"/>
             </w:rPr>
           </w:pPr>
-          <w:hyperlink w:anchor="_Toc509302811" w:history="1">
+          <w:hyperlink w:anchor="_Toc509310364" w:history="1">
             <w:r>
               <w:rPr>
                 <w:rStyle w:val="Hyperlink"/>
@@ -1710,7 +1707,7 @@
                 <w:noProof/>
                 <w:webHidden/>
               </w:rPr>
-              <w:instrText xml:space="preserve"> PAGEREF _Toc509302811 \h </w:instrText>
+              <w:instrText xml:space="preserve"> PAGEREF _Toc509310364 \h </w:instrText>
             </w:r>
             <w:r>
               <w:rPr>
@@ -1730,7 +1727,7 @@
                 <w:noProof/>
                 <w:webHidden/>
               </w:rPr>
-              <w:t>21</w:t>
+              <w:t>23</w:t>
             </w:r>
             <w:r>
               <w:rPr>
@@ -1755,7 +1752,7 @@
               <w:lang w:val="en-GB" w:eastAsia="en-GB" w:bidi="ar-SA"/>
             </w:rPr>
           </w:pPr>
-          <w:hyperlink w:anchor="_Toc509302812" w:history="1">
+          <w:hyperlink w:anchor="_Toc509310365" w:history="1">
             <w:r>
               <w:rPr>
                 <w:rStyle w:val="Hyperlink"/>
@@ -1782,7 +1779,7 @@
                 <w:noProof/>
                 <w:webHidden/>
               </w:rPr>
-              <w:instrText xml:space="preserve"> PAGEREF _Toc509302812 \h </w:instrText>
+              <w:instrText xml:space="preserve"> PAGEREF _Toc509310365 \h </w:instrText>
             </w:r>
             <w:r>
               <w:rPr>
@@ -1802,7 +1799,7 @@
                 <w:noProof/>
                 <w:webHidden/>
               </w:rPr>
-              <w:t>22</w:t>
+              <w:t>24</w:t>
             </w:r>
             <w:r>
               <w:rPr>
@@ -1827,7 +1824,7 @@
               <w:lang w:val="en-GB" w:eastAsia="en-GB" w:bidi="ar-SA"/>
             </w:rPr>
           </w:pPr>
-          <w:hyperlink w:anchor="_Toc509302813" w:history="1">
+          <w:hyperlink w:anchor="_Toc509310366" w:history="1">
             <w:r>
               <w:rPr>
                 <w:rStyle w:val="Hyperlink"/>
@@ -1854,7 +1851,7 @@
                 <w:noProof/>
                 <w:webHidden/>
               </w:rPr>
-              <w:instrText xml:space="preserve"> PAGEREF _Toc509302813 \h </w:instrText>
+              <w:instrText xml:space="preserve"> PAGEREF _Toc509310366 \h </w:instrText>
             </w:r>
             <w:r>
               <w:rPr>
@@ -1874,7 +1871,7 @@
                 <w:noProof/>
                 <w:webHidden/>
               </w:rPr>
-              <w:t>23</w:t>
+              <w:t>25</w:t>
             </w:r>
             <w:r>
               <w:rPr>
@@ -1899,7 +1896,7 @@
               <w:lang w:val="en-GB" w:eastAsia="en-GB" w:bidi="ar-SA"/>
             </w:rPr>
           </w:pPr>
-          <w:hyperlink w:anchor="_Toc509302814" w:history="1">
+          <w:hyperlink w:anchor="_Toc509310367" w:history="1">
             <w:r>
               <w:rPr>
                 <w:rStyle w:val="Hyperlink"/>
@@ -1926,7 +1923,7 @@
                 <w:noProof/>
                 <w:webHidden/>
               </w:rPr>
-              <w:instrText xml:space="preserve"> PAGEREF _Toc509302814 \h </w:instrText>
+              <w:instrText xml:space="preserve"> PAGEREF _Toc509310367 \h </w:instrText>
             </w:r>
             <w:r>
               <w:rPr>
@@ -1946,7 +1943,7 @@
                 <w:noProof/>
                 <w:webHidden/>
               </w:rPr>
-              <w:t>25</w:t>
+              <w:t>27</w:t>
             </w:r>
             <w:r>
               <w:rPr>
@@ -1971,7 +1968,7 @@
               <w:lang w:val="en-GB" w:eastAsia="en-GB" w:bidi="ar-SA"/>
             </w:rPr>
           </w:pPr>
-          <w:hyperlink w:anchor="_Toc509302815" w:history="1">
+          <w:hyperlink w:anchor="_Toc509310368" w:history="1">
             <w:r>
               <w:rPr>
                 <w:rStyle w:val="Hyperlink"/>
@@ -1999,7 +1996,7 @@
                 <w:noProof/>
                 <w:webHidden/>
               </w:rPr>
-              <w:instrText xml:space="preserve"> PAGEREF _Toc509302815 \h </w:instrText>
+              <w:instrText xml:space="preserve"> PAGEREF _Toc509310368 \h </w:instrText>
             </w:r>
             <w:r>
               <w:rPr>
@@ -2019,7 +2016,7 @@
                 <w:noProof/>
                 <w:webHidden/>
               </w:rPr>
-              <w:t>25</w:t>
+              <w:t>27</w:t>
             </w:r>
             <w:r>
               <w:rPr>
@@ -2044,7 +2041,7 @@
               <w:lang w:val="en-GB" w:eastAsia="en-GB" w:bidi="ar-SA"/>
             </w:rPr>
           </w:pPr>
-          <w:hyperlink w:anchor="_Toc509302816" w:history="1">
+          <w:hyperlink w:anchor="_Toc509310369" w:history="1">
             <w:r>
               <w:rPr>
                 <w:rStyle w:val="Hyperlink"/>
@@ -2072,7 +2069,7 @@
                 <w:noProof/>
                 <w:webHidden/>
               </w:rPr>
-              <w:instrText xml:space="preserve"> PAGEREF _Toc509302816 \h </w:instrText>
+              <w:instrText xml:space="preserve"> PAGEREF _Toc509310369 \h </w:instrText>
             </w:r>
             <w:r>
               <w:rPr>
@@ -2092,7 +2089,7 @@
                 <w:noProof/>
                 <w:webHidden/>
               </w:rPr>
-              <w:t>26</w:t>
+              <w:t>28</w:t>
             </w:r>
             <w:r>
               <w:rPr>
@@ -2117,7 +2114,7 @@
               <w:lang w:val="en-GB" w:eastAsia="en-GB" w:bidi="ar-SA"/>
             </w:rPr>
           </w:pPr>
-          <w:hyperlink w:anchor="_Toc509302817" w:history="1">
+          <w:hyperlink w:anchor="_Toc509310370" w:history="1">
             <w:r>
               <w:rPr>
                 <w:rStyle w:val="Hyperlink"/>
@@ -2144,7 +2141,7 @@
                 <w:noProof/>
                 <w:webHidden/>
               </w:rPr>
-              <w:instrText xml:space="preserve"> PAGEREF _Toc509302817 \h </w:instrText>
+              <w:instrText xml:space="preserve"> PAGEREF _Toc509310370 \h </w:instrText>
             </w:r>
             <w:r>
               <w:rPr>
@@ -2164,7 +2161,7 @@
                 <w:noProof/>
                 <w:webHidden/>
               </w:rPr>
-              <w:t>29</w:t>
+              <w:t>31</w:t>
             </w:r>
             <w:r>
               <w:rPr>
@@ -2207,11 +2204,8 @@
       <w:pPr>
         <w:pStyle w:val="Heading"/>
       </w:pPr>
-      <w:bookmarkStart w:id="1" w:name="_Toc509302797"/>
-      <w:r>
-        <w:rPr>
-          <w:highlight w:val="yellow"/>
-        </w:rPr>
+      <w:bookmarkStart w:id="1" w:name="_Toc509310350"/>
+      <w:r>
         <w:lastRenderedPageBreak/>
         <w:t>1. Определение целей проекта и предметной области проекта</w:t>
       </w:r>
@@ -2229,6 +2223,52 @@
     </w:p>
     <w:p>
       <w:pPr>
+        <w:ind w:firstLine="706"/>
+        <w:rPr>
+          <w:rFonts w:cs="Times New Roman"/>
+          <w:szCs w:val="28"/>
+          <w:lang w:val="ru-RU"/>
+        </w:rPr>
+      </w:pPr>
+      <w:r>
+        <w:rPr>
+          <w:lang w:val="ru-RU"/>
+        </w:rPr>
+        <w:t>Система «Служба инкассации» – это новая система, которая заменяет текущие ручные процессы оформления заявок и составления графиков доставки и ручного распределения инкассаторов по м</w:t>
+      </w:r>
+      <w:r>
+        <w:rPr>
+          <w:lang w:val="ru-RU"/>
+        </w:rPr>
+        <w:t>ашинам.</w:t>
+      </w:r>
+      <w:r>
+        <w:rPr>
+          <w:rFonts w:cs="Times New Roman"/>
+          <w:szCs w:val="28"/>
+          <w:lang w:val="ru-RU"/>
+        </w:rPr>
+        <w:t xml:space="preserve"> </w:t>
+      </w:r>
+      <w:r>
+        <w:rPr>
+          <w:rFonts w:cs="Times New Roman"/>
+          <w:szCs w:val="28"/>
+          <w:lang w:val="ru-RU"/>
+        </w:rPr>
+        <w:t>С помощью этого приложения появиться возможность ускорения процесса регистрации клиентов в системе, упрощение процесса создания заявок. Отслеживание, учет и планирование маршрутов путем введения электронной системы упростятся, что позволит снизить нагрузку на персонал и уменьшить возможность ошибок</w:t>
+      </w:r>
+      <w:r>
+        <w:rPr>
+          <w:rFonts w:cs="Times New Roman"/>
+          <w:szCs w:val="28"/>
+          <w:lang w:val="ru-RU"/>
+        </w:rPr>
+        <w:t>.</w:t>
+      </w:r>
+    </w:p>
+    <w:p>
+      <w:pPr>
         <w:widowControl/>
         <w:rPr>
           <w:rFonts w:cs="Times New Roman"/>
@@ -2239,6 +2279,36 @@
     </w:p>
     <w:p>
       <w:pPr>
+        <w:widowControl/>
+        <w:rPr>
+          <w:rFonts w:cs="Times New Roman"/>
+          <w:szCs w:val="28"/>
+          <w:lang w:val="ru-RU"/>
+        </w:rPr>
+      </w:pPr>
+      <w:r>
+        <w:rPr>
+          <w:rFonts w:cs="Times New Roman"/>
+          <w:szCs w:val="28"/>
+          <w:lang w:val="ru-RU"/>
+        </w:rPr>
+        <w:br w:type="page"/>
+      </w:r>
+    </w:p>
+    <w:p>
+      <w:pPr>
+        <w:pStyle w:val="Heading"/>
+      </w:pPr>
+      <w:bookmarkStart w:id="2" w:name="_Toc509310351"/>
+      <w:r>
+        <w:lastRenderedPageBreak/>
+        <w:t>2. Обзор информационных систем для реализации проекта</w:t>
+      </w:r>
+      <w:bookmarkEnd w:id="2"/>
+    </w:p>
+    <w:p>
+      <w:pPr>
+        <w:pStyle w:val="BodyText"/>
         <w:ind w:firstLine="706"/>
         <w:rPr>
           <w:lang w:val="ru-RU"/>
@@ -2248,123 +2318,25 @@
         <w:rPr>
           <w:lang w:val="ru-RU"/>
         </w:rPr>
-        <w:t>Система «Служба инкассации» – это новая система, которая заменяет текущие ручные процессы оформления заявок и составления графиков доставки и ручного распределения инкассаторов по м</w:t>
-      </w:r>
-      <w:r>
-        <w:rPr>
-          <w:lang w:val="ru-RU"/>
-        </w:rPr>
-        <w:t>ашинам.</w:t>
-      </w:r>
-    </w:p>
-    <w:p>
-      <w:pPr>
-        <w:widowControl/>
-        <w:rPr>
-          <w:rFonts w:cs="Times New Roman"/>
-          <w:szCs w:val="28"/>
-          <w:lang w:val="ru-RU"/>
-        </w:rPr>
-      </w:pPr>
-      <w:r>
-        <w:rPr>
-          <w:rFonts w:cs="Times New Roman"/>
-          <w:szCs w:val="28"/>
-          <w:lang w:val="ru-RU"/>
-        </w:rPr>
-        <w:t xml:space="preserve">Требуется разработать приложение, которое будет осуществлять учет и </w:t>
-      </w:r>
-      <w:proofErr w:type="spellStart"/>
-      <w:r>
-        <w:rPr>
-          <w:rFonts w:cs="Times New Roman"/>
-          <w:szCs w:val="28"/>
-          <w:lang w:val="ru-RU"/>
-        </w:rPr>
-        <w:t>обслуживание</w:t>
-      </w:r>
-      <w:proofErr w:type="spellEnd"/>
-      <w:r>
-        <w:rPr>
-          <w:rFonts w:cs="Times New Roman"/>
-          <w:szCs w:val="28"/>
-          <w:lang w:val="ru-RU"/>
-        </w:rPr>
-        <w:t xml:space="preserve"> клиентов службы инкассации</w:t>
-      </w:r>
-    </w:p>
-    <w:p>
-      <w:pPr>
-        <w:widowControl/>
-        <w:rPr>
-          <w:rFonts w:cs="Times New Roman"/>
-          <w:szCs w:val="28"/>
-          <w:lang w:val="ru-RU"/>
-        </w:rPr>
-      </w:pPr>
-      <w:r>
-        <w:rPr>
-          <w:rFonts w:cs="Times New Roman"/>
-          <w:szCs w:val="28"/>
-          <w:lang w:val="ru-RU"/>
-        </w:rPr>
-        <w:t>С помощью этого приложения появиться возможность ускорения процесса регистрации клиентов в системе, упрощение процесса создания заявок. Отслеживание, учет и планирование маршрутов путем введения электронной системы упростятся, что позволит снизить нагрузку на персонал и уменьшить возможность ошибок</w:t>
-      </w:r>
-    </w:p>
-    <w:p>
-      <w:pPr>
-        <w:widowControl/>
-        <w:rPr>
-          <w:rFonts w:cs="Times New Roman"/>
-          <w:szCs w:val="28"/>
-          <w:lang w:val="ru-RU"/>
-        </w:rPr>
-      </w:pPr>
-    </w:p>
-    <w:p>
-      <w:pPr>
-        <w:widowControl/>
-        <w:rPr>
-          <w:rFonts w:cs="Times New Roman"/>
-          <w:szCs w:val="28"/>
-          <w:lang w:val="ru-RU"/>
-        </w:rPr>
-      </w:pPr>
-      <w:r>
-        <w:rPr>
-          <w:rFonts w:cs="Times New Roman"/>
-          <w:szCs w:val="28"/>
-          <w:lang w:val="ru-RU"/>
-        </w:rPr>
-        <w:br w:type="page"/>
-      </w:r>
-    </w:p>
-    <w:p>
-      <w:pPr>
-        <w:spacing w:line="240" w:lineRule="auto"/>
-        <w:rPr>
-          <w:rFonts w:cs="Times New Roman"/>
-          <w:szCs w:val="28"/>
-          <w:lang w:val="ru-RU"/>
-        </w:rPr>
-      </w:pPr>
-    </w:p>
-    <w:p>
-      <w:pPr>
-        <w:pStyle w:val="Heading"/>
-      </w:pPr>
-      <w:bookmarkStart w:id="2" w:name="_Toc509302798"/>
-      <w:r>
-        <w:rPr>
-          <w:highlight w:val="yellow"/>
-        </w:rPr>
-        <w:t>2. Обзор информационных систем для реализации проекта</w:t>
-      </w:r>
-      <w:bookmarkEnd w:id="2"/>
+        <w:t>В данный момент не так много банковских организаций предоставляют открытую систему для службы инкассации, поэтому необходимость разработки открытой системы службы инкассации возрастает. Ввиду закрытости существующих информационных систем очень сложно проводить анализ и выявление достоинств и недостатков текущих решений</w:t>
+      </w:r>
+      <w:r>
+        <w:rPr>
+          <w:lang w:val="ru-RU"/>
+        </w:rPr>
+        <w:t xml:space="preserve">. </w:t>
+      </w:r>
+      <w:r>
+        <w:rPr>
+          <w:lang w:val="ru-RU"/>
+        </w:rPr>
+        <w:t>Среди рассмотренных банковских организаций были выбраны «Сбербанк», «Альфа», «Банк СПб». У двух последних система службы инкассации представлена телефонным справочником и необходимо осуществлять заявку вручную. Пример приведен на рисунке 1.</w:t>
+      </w:r>
     </w:p>
     <w:p>
       <w:pPr>
         <w:pStyle w:val="BodyText"/>
+        <w:ind w:firstLine="706"/>
         <w:rPr>
           <w:lang w:val="ru-RU"/>
         </w:rPr>
@@ -2373,26 +2345,175 @@
     <w:p>
       <w:pPr>
         <w:pStyle w:val="BodyText"/>
-        <w:rPr>
-          <w:lang w:val="ru-RU"/>
-        </w:rPr>
-      </w:pPr>
+        <w:ind w:firstLine="706"/>
+        <w:jc w:val="center"/>
+        <w:rPr>
+          <w:lang w:val="ru-RU"/>
+        </w:rPr>
+      </w:pPr>
+      <w:r>
+        <w:rPr>
+          <w:noProof/>
+          <w:lang w:val="en-GB" w:eastAsia="en-GB" w:bidi="ar-SA"/>
+        </w:rPr>
+        <w:drawing>
+          <wp:inline distT="0" distB="0" distL="0" distR="0" wp14:anchorId="5C414555" wp14:editId="70A45E3B">
+            <wp:extent cx="5792065" cy="4886548"/>
+            <wp:effectExtent l="0" t="0" r="0" b="0"/>
+            <wp:docPr id="3" name="Picture 3"/>
+            <wp:cNvGraphicFramePr>
+              <a:graphicFrameLocks xmlns:a="http://schemas.openxmlformats.org/drawingml/2006/main" noChangeAspect="1"/>
+            </wp:cNvGraphicFramePr>
+            <a:graphic xmlns:a="http://schemas.openxmlformats.org/drawingml/2006/main">
+              <a:graphicData uri="http://schemas.openxmlformats.org/drawingml/2006/picture">
+                <pic:pic xmlns:pic="http://schemas.openxmlformats.org/drawingml/2006/picture">
+                  <pic:nvPicPr>
+                    <pic:cNvPr id="3" name="bspb.png"/>
+                    <pic:cNvPicPr/>
+                  </pic:nvPicPr>
+                  <pic:blipFill>
+                    <a:blip r:embed="rId6" cstate="print">
+                      <a:extLst>
+                        <a:ext uri="{28A0092B-C50C-407E-A947-70E740481C1C}">
+                          <a14:useLocalDpi xmlns:a14="http://schemas.microsoft.com/office/drawing/2010/main" val="0"/>
+                        </a:ext>
+                      </a:extLst>
+                    </a:blip>
+                    <a:stretch>
+                      <a:fillRect/>
+                    </a:stretch>
+                  </pic:blipFill>
+                  <pic:spPr>
+                    <a:xfrm>
+                      <a:off x="0" y="0"/>
+                      <a:ext cx="5800205" cy="4893415"/>
+                    </a:xfrm>
+                    <a:prstGeom prst="rect">
+                      <a:avLst/>
+                    </a:prstGeom>
+                  </pic:spPr>
+                </pic:pic>
+              </a:graphicData>
+            </a:graphic>
+          </wp:inline>
+        </w:drawing>
+      </w:r>
+    </w:p>
+    <w:p>
+      <w:pPr>
+        <w:pStyle w:val="Index"/>
+      </w:pPr>
+      <w:r>
+        <w:t>Рисунок 1 – пример службы «Банка СПб»</w:t>
+      </w:r>
     </w:p>
     <w:p>
       <w:pPr>
         <w:pStyle w:val="BodyText"/>
-        <w:rPr>
-          <w:lang w:val="ru-RU"/>
-        </w:rPr>
-      </w:pPr>
+        <w:ind w:firstLine="706"/>
+        <w:rPr>
+          <w:lang w:val="ru-RU"/>
+        </w:rPr>
+      </w:pPr>
+      <w:r>
+        <w:rPr>
+          <w:lang w:val="ru-RU"/>
+        </w:rPr>
+        <w:lastRenderedPageBreak/>
+        <w:t>В случае «Сбербанка» на сайте сразу предоставлена система для ввода необходимых данных для запроса инкассации. Пример приведен на рисунке 2.</w:t>
+      </w:r>
     </w:p>
     <w:p>
       <w:pPr>
         <w:pStyle w:val="BodyText"/>
-        <w:rPr>
-          <w:lang w:val="ru-RU"/>
-        </w:rPr>
-      </w:pPr>
+        <w:ind w:firstLine="706"/>
+        <w:rPr>
+          <w:lang w:val="ru-RU"/>
+        </w:rPr>
+      </w:pPr>
+    </w:p>
+    <w:p>
+      <w:pPr>
+        <w:pStyle w:val="BodyText"/>
+        <w:ind w:firstLine="706"/>
+        <w:jc w:val="center"/>
+        <w:rPr>
+          <w:lang w:val="ru-RU"/>
+        </w:rPr>
+      </w:pPr>
+      <w:r>
+        <w:rPr>
+          <w:noProof/>
+          <w:lang w:val="en-GB" w:eastAsia="en-GB" w:bidi="ar-SA"/>
+        </w:rPr>
+        <w:drawing>
+          <wp:inline distT="0" distB="0" distL="0" distR="0" wp14:anchorId="3053D565" wp14:editId="53892CE4">
+            <wp:extent cx="6332220" cy="3735070"/>
+            <wp:effectExtent l="0" t="0" r="0" b="0"/>
+            <wp:docPr id="5" name="Picture 5"/>
+            <wp:cNvGraphicFramePr>
+              <a:graphicFrameLocks xmlns:a="http://schemas.openxmlformats.org/drawingml/2006/main" noChangeAspect="1"/>
+            </wp:cNvGraphicFramePr>
+            <a:graphic xmlns:a="http://schemas.openxmlformats.org/drawingml/2006/main">
+              <a:graphicData uri="http://schemas.openxmlformats.org/drawingml/2006/picture">
+                <pic:pic xmlns:pic="http://schemas.openxmlformats.org/drawingml/2006/picture">
+                  <pic:nvPicPr>
+                    <pic:cNvPr id="5" name="sber.png"/>
+                    <pic:cNvPicPr/>
+                  </pic:nvPicPr>
+                  <pic:blipFill>
+                    <a:blip r:embed="rId7" cstate="print">
+                      <a:extLst>
+                        <a:ext uri="{28A0092B-C50C-407E-A947-70E740481C1C}">
+                          <a14:useLocalDpi xmlns:a14="http://schemas.microsoft.com/office/drawing/2010/main" val="0"/>
+                        </a:ext>
+                      </a:extLst>
+                    </a:blip>
+                    <a:stretch>
+                      <a:fillRect/>
+                    </a:stretch>
+                  </pic:blipFill>
+                  <pic:spPr>
+                    <a:xfrm>
+                      <a:off x="0" y="0"/>
+                      <a:ext cx="6332220" cy="3735070"/>
+                    </a:xfrm>
+                    <a:prstGeom prst="rect">
+                      <a:avLst/>
+                    </a:prstGeom>
+                  </pic:spPr>
+                </pic:pic>
+              </a:graphicData>
+            </a:graphic>
+          </wp:inline>
+        </w:drawing>
+      </w:r>
+    </w:p>
+    <w:p>
+      <w:pPr>
+        <w:pStyle w:val="Index"/>
+      </w:pPr>
+      <w:r>
+        <w:t xml:space="preserve">Рисунок 2 – </w:t>
+      </w:r>
+      <w:r>
+        <w:t xml:space="preserve">Пример </w:t>
+      </w:r>
+      <w:r>
+        <w:t xml:space="preserve">службы </w:t>
+      </w:r>
+      <w:r>
+        <w:t xml:space="preserve">от </w:t>
+      </w:r>
+      <w:r>
+        <w:t>«</w:t>
+      </w:r>
+      <w:r>
+        <w:t>Сбербанка</w:t>
+      </w:r>
+      <w:r>
+        <w:t>»</w:t>
+      </w:r>
     </w:p>
     <w:p>
       <w:pPr>
@@ -2425,7 +2546,7 @@
       <w:pPr>
         <w:pStyle w:val="Heading"/>
       </w:pPr>
-      <w:bookmarkStart w:id="3" w:name="_Toc509302799"/>
+      <w:bookmarkStart w:id="3" w:name="_Toc509310352"/>
       <w:r>
         <w:lastRenderedPageBreak/>
         <w:t>3. Определение функциональных и нефункциональных требований</w:t>
@@ -2447,7 +2568,7 @@
           <w:lang w:val="ru-RU"/>
         </w:rPr>
       </w:pPr>
-      <w:bookmarkStart w:id="4" w:name="_Toc509302800"/>
+      <w:bookmarkStart w:id="4" w:name="_Toc509310353"/>
       <w:r>
         <w:rPr>
           <w:lang w:val="ru-RU"/>
@@ -2681,7 +2802,7 @@
           <w:lang w:val="ru-RU"/>
         </w:rPr>
       </w:pPr>
-      <w:bookmarkStart w:id="5" w:name="_Toc509302801"/>
+      <w:bookmarkStart w:id="5" w:name="_Toc509310354"/>
       <w:r>
         <w:rPr>
           <w:lang w:val="ru-RU"/>
@@ -2827,39 +2948,21 @@
           <w:lang w:val="ru-RU"/>
         </w:rPr>
       </w:pPr>
-      <w:proofErr w:type="spellStart"/>
       <w:r>
         <w:rPr>
           <w:rFonts w:cs="Times New Roman"/>
           <w:i/>
           <w:szCs w:val="28"/>
-        </w:rPr>
-        <w:t>Требования</w:t>
-      </w:r>
-      <w:proofErr w:type="spellEnd"/>
+          <w:lang w:val="ru-RU"/>
+        </w:rPr>
+        <w:t>Требования к безопасности</w:t>
+      </w:r>
       <w:r>
         <w:rPr>
           <w:rFonts w:cs="Times New Roman"/>
           <w:i/>
           <w:szCs w:val="28"/>
-        </w:rPr>
-        <w:t xml:space="preserve"> к </w:t>
-      </w:r>
-      <w:proofErr w:type="spellStart"/>
-      <w:r>
-        <w:rPr>
-          <w:rFonts w:cs="Times New Roman"/>
-          <w:i/>
-          <w:szCs w:val="28"/>
-        </w:rPr>
-        <w:t>безопасности</w:t>
-      </w:r>
-      <w:proofErr w:type="spellEnd"/>
-      <w:r>
-        <w:rPr>
-          <w:rFonts w:cs="Times New Roman"/>
-          <w:i/>
-          <w:szCs w:val="28"/>
+          <w:lang w:val="ru-RU"/>
         </w:rPr>
         <w:t xml:space="preserve">. </w:t>
       </w:r>
@@ -3199,11 +3302,8 @@
       <w:pPr>
         <w:pStyle w:val="Heading"/>
       </w:pPr>
-      <w:bookmarkStart w:id="6" w:name="_Toc509302802"/>
-      <w:r>
-        <w:rPr>
-          <w:highlight w:val="yellow"/>
-        </w:rPr>
+      <w:bookmarkStart w:id="6" w:name="_Toc509310355"/>
+      <w:r>
         <w:lastRenderedPageBreak/>
         <w:t>4. Формирование образа проекта в целом</w:t>
       </w:r>
@@ -3211,166 +3311,46 @@
     </w:p>
     <w:p>
       <w:pPr>
-        <w:ind w:firstLine="708"/>
-        <w:rPr>
-          <w:rFonts w:cs="Times New Roman"/>
-          <w:szCs w:val="28"/>
-          <w:lang w:val="ru-RU"/>
-        </w:rPr>
-      </w:pPr>
-      <w:r>
-        <w:rPr>
-          <w:rFonts w:cs="Times New Roman"/>
-          <w:szCs w:val="28"/>
-          <w:lang w:val="ru-RU"/>
-        </w:rPr>
-        <w:t xml:space="preserve">На основе имеющихся сведений о предметной области проекта и требований к нему можно определить задачи, выполнение которых приведёт к успешному завершению проекта. Информационная система фитнес-центра представляет собой распределённую систему обработки пользовательского взаимодействия, позволяющую автоматизировать бизнес-процессы и получить из этого выгоду для всех пользователей системы. </w:t>
-      </w:r>
-    </w:p>
-    <w:p>
-      <w:pPr>
-        <w:spacing w:line="240" w:lineRule="auto"/>
-        <w:rPr>
-          <w:rFonts w:cs="Times New Roman"/>
-          <w:szCs w:val="28"/>
-          <w:lang w:val="ru-RU"/>
-        </w:rPr>
-      </w:pPr>
-      <w:r>
-        <w:rPr>
-          <w:rFonts w:cs="Times New Roman"/>
-          <w:szCs w:val="28"/>
-          <w:lang w:val="ru-RU"/>
-        </w:rPr>
-        <w:t xml:space="preserve">Осуществление проекта заключается в реализации необходимого функционала и изменении текущего согласно пожеланиям заказчика. Для этого требуется провести анализ предметной области, направленный на выявление взаимодействующих сущностей и процессов между ними, которые будут соответствовать определённым действиям со стороны всех субъектов системы. Далее следует выбрать оптимальные средства ведения проекта, разработки и тестирования функционала, а также провести начальное внедрение и обеспечение сопровождения информационной системы. </w:t>
-      </w:r>
-      <w:proofErr w:type="spellStart"/>
-      <w:r>
-        <w:rPr>
-          <w:rFonts w:cs="Times New Roman"/>
-          <w:szCs w:val="28"/>
-        </w:rPr>
-        <w:t>После</w:t>
-      </w:r>
-      <w:proofErr w:type="spellEnd"/>
-      <w:r>
-        <w:rPr>
-          <w:rFonts w:cs="Times New Roman"/>
-          <w:szCs w:val="28"/>
-        </w:rPr>
-        <w:t xml:space="preserve"> </w:t>
-      </w:r>
-      <w:proofErr w:type="spellStart"/>
-      <w:r>
-        <w:rPr>
-          <w:rFonts w:cs="Times New Roman"/>
-          <w:szCs w:val="28"/>
-        </w:rPr>
-        <w:t>выполнения</w:t>
-      </w:r>
-      <w:proofErr w:type="spellEnd"/>
-      <w:r>
-        <w:rPr>
-          <w:rFonts w:cs="Times New Roman"/>
-          <w:szCs w:val="28"/>
-        </w:rPr>
-        <w:t xml:space="preserve"> </w:t>
-      </w:r>
-      <w:proofErr w:type="spellStart"/>
-      <w:r>
-        <w:rPr>
-          <w:rFonts w:cs="Times New Roman"/>
-          <w:szCs w:val="28"/>
-        </w:rPr>
-        <w:t>этих</w:t>
-      </w:r>
-      <w:proofErr w:type="spellEnd"/>
-      <w:r>
-        <w:rPr>
-          <w:rFonts w:cs="Times New Roman"/>
-          <w:szCs w:val="28"/>
-        </w:rPr>
-        <w:t xml:space="preserve"> </w:t>
-      </w:r>
-      <w:proofErr w:type="spellStart"/>
-      <w:r>
-        <w:rPr>
-          <w:rFonts w:cs="Times New Roman"/>
-          <w:szCs w:val="28"/>
-        </w:rPr>
-        <w:t>пунктов</w:t>
-      </w:r>
-      <w:proofErr w:type="spellEnd"/>
-      <w:r>
-        <w:rPr>
-          <w:rFonts w:cs="Times New Roman"/>
-          <w:szCs w:val="28"/>
-        </w:rPr>
-        <w:t xml:space="preserve"> </w:t>
-      </w:r>
-      <w:proofErr w:type="spellStart"/>
-      <w:r>
-        <w:rPr>
-          <w:rFonts w:cs="Times New Roman"/>
-          <w:szCs w:val="28"/>
-        </w:rPr>
-        <w:t>проект</w:t>
-      </w:r>
-      <w:proofErr w:type="spellEnd"/>
-      <w:r>
-        <w:rPr>
-          <w:rFonts w:cs="Times New Roman"/>
-          <w:szCs w:val="28"/>
-        </w:rPr>
-        <w:t xml:space="preserve"> </w:t>
-      </w:r>
-      <w:proofErr w:type="spellStart"/>
-      <w:r>
-        <w:rPr>
-          <w:rFonts w:cs="Times New Roman"/>
-          <w:szCs w:val="28"/>
-        </w:rPr>
-        <w:t>будет</w:t>
-      </w:r>
-      <w:proofErr w:type="spellEnd"/>
-      <w:r>
-        <w:rPr>
-          <w:rFonts w:cs="Times New Roman"/>
-          <w:szCs w:val="28"/>
-        </w:rPr>
-        <w:t xml:space="preserve"> </w:t>
-      </w:r>
-      <w:proofErr w:type="spellStart"/>
-      <w:r>
-        <w:rPr>
-          <w:rFonts w:cs="Times New Roman"/>
-          <w:szCs w:val="28"/>
-        </w:rPr>
-        <w:t>считаться</w:t>
-      </w:r>
-      <w:proofErr w:type="spellEnd"/>
-      <w:r>
-        <w:rPr>
-          <w:rFonts w:cs="Times New Roman"/>
-          <w:szCs w:val="28"/>
-        </w:rPr>
-        <w:t xml:space="preserve"> </w:t>
-      </w:r>
-      <w:proofErr w:type="spellStart"/>
-      <w:r>
-        <w:rPr>
-          <w:rFonts w:cs="Times New Roman"/>
-          <w:szCs w:val="28"/>
-        </w:rPr>
-        <w:t>завершённым</w:t>
-      </w:r>
-      <w:proofErr w:type="spellEnd"/>
-      <w:r>
-        <w:rPr>
-          <w:rFonts w:cs="Times New Roman"/>
-          <w:szCs w:val="28"/>
-        </w:rPr>
-        <w:t>.</w:t>
+        <w:ind w:firstLine="706"/>
+        <w:rPr>
+          <w:lang w:val="ru-RU"/>
+        </w:rPr>
+      </w:pPr>
+      <w:r>
+        <w:rPr>
+          <w:lang w:val="ru-RU"/>
+        </w:rPr>
+        <w:t xml:space="preserve">На основе имеющихся сведений о предметной области проекта и требований к нему можно определить задачи, выполнение которых приведёт к успешному завершению проекта. Информационная система </w:t>
+      </w:r>
+      <w:r>
+        <w:rPr>
+          <w:lang w:val="ru-RU"/>
+        </w:rPr>
+        <w:t xml:space="preserve">службы инкассации </w:t>
+      </w:r>
+      <w:r>
+        <w:rPr>
+          <w:lang w:val="ru-RU"/>
+        </w:rPr>
+        <w:t>представляет собой распределённую систему обработки пользовательского взаимодействия, позволяющую автоматизировать бизнес-процессы и получить из этого выгоду для всех пользователей системы. Осуществление проекта заключается в реализ</w:t>
+      </w:r>
+      <w:r>
+        <w:rPr>
+          <w:lang w:val="ru-RU"/>
+        </w:rPr>
+        <w:t xml:space="preserve">ации нового функционала </w:t>
+      </w:r>
+      <w:r>
+        <w:rPr>
+          <w:lang w:val="ru-RU"/>
+        </w:rPr>
+        <w:t xml:space="preserve">согласно пожеланиям заказчика. Для этого требуется провести анализ предметной области, направленный на выявление взаимодействующих сущностей и процессов между ними, которые будут соответствовать определённым действиям со стороны всех субъектов системы. Далее следует выбрать оптимальные средства ведения проекта, разработки и тестирования функционала, а также провести начальное внедрение и обеспечение сопровождения информационной системы. </w:t>
+      </w:r>
+      <w:r>
+        <w:rPr>
+          <w:lang w:val="ru-RU"/>
+        </w:rPr>
+        <w:t>После выполнения этих пунктов проект будет считаться завершённым.</w:t>
       </w:r>
     </w:p>
     <w:p>
@@ -3446,7 +3426,7 @@
       <w:pPr>
         <w:pStyle w:val="Heading"/>
       </w:pPr>
-      <w:bookmarkStart w:id="7" w:name="_Toc509302803"/>
+      <w:bookmarkStart w:id="7" w:name="_Toc509310356"/>
       <w:r>
         <w:lastRenderedPageBreak/>
         <w:t>5. Выполнение анализа бизнес-процессов. Определение сущностей и необходимых атрибутов.</w:t>
@@ -5213,7 +5193,7 @@
       <w:pPr>
         <w:pStyle w:val="Heading"/>
       </w:pPr>
-      <w:bookmarkStart w:id="8" w:name="_Toc509302804"/>
+      <w:bookmarkStart w:id="8" w:name="_Toc509310357"/>
       <w:r>
         <w:lastRenderedPageBreak/>
         <w:t>6. Определение отношений между сущностями, представление их графически.</w:t>
@@ -5283,43 +5263,9 @@
       <w:pPr>
         <w:pStyle w:val="Caption"/>
       </w:pPr>
-      <w:proofErr w:type="spellStart"/>
-      <w:r>
-        <w:t>Таблица</w:t>
-      </w:r>
-      <w:proofErr w:type="spellEnd"/>
-      <w:r>
-        <w:t xml:space="preserve"> 2 – </w:t>
-      </w:r>
-      <w:proofErr w:type="spellStart"/>
-      <w:r>
-        <w:t>матрица</w:t>
-      </w:r>
-      <w:proofErr w:type="spellEnd"/>
-      <w:r>
-        <w:t xml:space="preserve"> </w:t>
-      </w:r>
-      <w:proofErr w:type="spellStart"/>
-      <w:r>
-        <w:t>отношений</w:t>
-      </w:r>
-      <w:proofErr w:type="spellEnd"/>
-      <w:r>
-        <w:t xml:space="preserve"> </w:t>
-      </w:r>
-      <w:proofErr w:type="spellStart"/>
-      <w:r>
-        <w:t>между</w:t>
-      </w:r>
-      <w:proofErr w:type="spellEnd"/>
-      <w:r>
-        <w:t xml:space="preserve"> </w:t>
-      </w:r>
-      <w:proofErr w:type="spellStart"/>
-      <w:r>
-        <w:t>сущностями</w:t>
-      </w:r>
-      <w:proofErr w:type="spellEnd"/>
+      <w:r>
+        <w:t>Таблица 2 – матрица отношений между сущностями</w:t>
+      </w:r>
     </w:p>
     <w:tbl>
       <w:tblPr>
@@ -6238,7 +6184,7 @@
       <w:pPr>
         <w:pStyle w:val="Heading"/>
       </w:pPr>
-      <w:bookmarkStart w:id="9" w:name="_Toc509302805"/>
+      <w:bookmarkStart w:id="9" w:name="_Toc509310358"/>
       <w:r>
         <w:lastRenderedPageBreak/>
         <w:t>7. Определение атрибутов, которые будут являться уникальными идентификаторами для каждой сущности.</w:t>
@@ -6286,16 +6232,16 @@
           <w:szCs w:val="28"/>
           <w:lang w:val="ru-RU"/>
         </w:rPr>
-        <w:t xml:space="preserve"> в дальнейшем</w:t>
-      </w:r>
-      <w:r>
-        <w:rPr>
-          <w:rFonts w:cs="Times New Roman"/>
-          <w:szCs w:val="28"/>
-          <w:lang w:val="ru-RU"/>
-        </w:rPr>
-        <w:t>.</w:t>
-      </w:r>
+        <w:t xml:space="preserve"> в дальнейшем.</w:t>
+      </w:r>
+    </w:p>
+    <w:p>
+      <w:pPr>
+        <w:pStyle w:val="BodyText"/>
+        <w:rPr>
+          <w:lang w:val="ru-RU"/>
+        </w:rPr>
+      </w:pPr>
     </w:p>
     <w:p>
       <w:pPr>
@@ -6315,20 +6261,13 @@
           <w:lang w:val="ru-RU"/>
         </w:rPr>
       </w:pPr>
-      <w:r>
-        <w:rPr>
-          <w:lang w:val="ru-RU"/>
-        </w:rPr>
-        <w:br w:type="page"/>
-      </w:r>
     </w:p>
     <w:p>
       <w:pPr>
         <w:pStyle w:val="Heading"/>
       </w:pPr>
-      <w:bookmarkStart w:id="10" w:name="_Toc509302806"/>
-      <w:r>
-        <w:lastRenderedPageBreak/>
+      <w:bookmarkStart w:id="10" w:name="_Toc509310359"/>
+      <w:r>
         <w:t>8. Определение основной функциональности системы и формирование ключевых функций системы</w:t>
       </w:r>
       <w:bookmarkEnd w:id="10"/>
@@ -6657,7 +6596,16 @@
                 <w:szCs w:val="28"/>
                 <w:lang w:val="ru-RU"/>
               </w:rPr>
-              <w:t>Должно быть правильно указано необходимое место и время, доступное для доставки размена</w:t>
+              <w:t xml:space="preserve">Должно быть правильно указано </w:t>
+            </w:r>
+            <w:r>
+              <w:rPr>
+                <w:rFonts w:ascii="Times New Roman" w:hAnsi="Times New Roman" w:cs="Times New Roman"/>
+                <w:szCs w:val="28"/>
+                <w:lang w:val="ru-RU"/>
+              </w:rPr>
+              <w:lastRenderedPageBreak/>
+              <w:t>необходимое место и время, доступное для доставки размена</w:t>
             </w:r>
           </w:p>
         </w:tc>
@@ -6682,6 +6630,7 @@
                 <w:rFonts w:ascii="Times New Roman" w:hAnsi="Times New Roman" w:cs="Times New Roman"/>
                 <w:szCs w:val="28"/>
               </w:rPr>
+              <w:lastRenderedPageBreak/>
               <w:t>Отправка</w:t>
             </w:r>
             <w:proofErr w:type="spellEnd"/>
@@ -6761,38 +6710,9 @@
       <w:pPr>
         <w:pStyle w:val="Caption"/>
       </w:pPr>
-      <w:proofErr w:type="spellStart"/>
       <w:r>
         <w:lastRenderedPageBreak/>
-        <w:t>Таблица</w:t>
-      </w:r>
-      <w:proofErr w:type="spellEnd"/>
-      <w:r>
-        <w:t xml:space="preserve"> 4 – </w:t>
-      </w:r>
-      <w:proofErr w:type="spellStart"/>
-      <w:r>
-        <w:t>Функционал</w:t>
-      </w:r>
-      <w:proofErr w:type="spellEnd"/>
-      <w:r>
-        <w:t xml:space="preserve"> «</w:t>
-      </w:r>
-      <w:proofErr w:type="spellStart"/>
-      <w:r>
-        <w:t>Регистрация</w:t>
-      </w:r>
-      <w:proofErr w:type="spellEnd"/>
-      <w:r>
-        <w:t xml:space="preserve"> </w:t>
-      </w:r>
-      <w:proofErr w:type="spellStart"/>
-      <w:r>
-        <w:t>объекта</w:t>
-      </w:r>
-      <w:proofErr w:type="spellEnd"/>
-      <w:r>
-        <w:t>»</w:t>
+        <w:t>Таблица 4 – Функционал «Регистрация объекта»</w:t>
       </w:r>
     </w:p>
     <w:tbl>
@@ -7550,7 +7470,7 @@
       <w:pPr>
         <w:pStyle w:val="Heading"/>
       </w:pPr>
-      <w:bookmarkStart w:id="11" w:name="_Toc509302807"/>
+      <w:bookmarkStart w:id="11" w:name="_Toc509310360"/>
       <w:r>
         <w:lastRenderedPageBreak/>
         <w:t>9. Разработка модели информационной системы в виде диаграммы потоков данных</w:t>
@@ -7580,7 +7500,15 @@
           <w:szCs w:val="28"/>
           <w:lang w:val="ru-RU"/>
         </w:rPr>
-        <w:t>, представленной на рисунке 1,</w:t>
+        <w:t>, представленной на рисунке 3</w:t>
+      </w:r>
+      <w:r>
+        <w:rPr>
+          <w:rFonts w:cs="Times New Roman"/>
+          <w:szCs w:val="28"/>
+          <w:lang w:val="ru-RU"/>
+        </w:rPr>
+        <w:t>,</w:t>
       </w:r>
       <w:r>
         <w:rPr>
@@ -7615,7 +7543,7 @@
           <w:b/>
           <w:noProof/>
           <w:szCs w:val="28"/>
-          <w:lang w:val="en-GB" w:eastAsia="en-GB"/>
+          <w:lang w:val="en-GB" w:eastAsia="en-GB" w:bidi="ar-SA"/>
         </w:rPr>
         <w:drawing>
           <wp:inline distT="0" distB="0" distL="0" distR="0" wp14:anchorId="01D1AEDA" wp14:editId="65474982">
@@ -7633,7 +7561,7 @@
                     <pic:cNvPicPr/>
                   </pic:nvPicPr>
                   <pic:blipFill>
-                    <a:blip r:embed="rId6" cstate="print">
+                    <a:blip r:embed="rId8" cstate="print">
                       <a:extLst>
                         <a:ext uri="{28A0092B-C50C-407E-A947-70E740481C1C}">
                           <a14:useLocalDpi xmlns:a14="http://schemas.microsoft.com/office/drawing/2010/main" val="0"/>
@@ -7664,59 +7592,15 @@
       <w:pPr>
         <w:pStyle w:val="Index"/>
       </w:pPr>
-      <w:proofErr w:type="spellStart"/>
-      <w:r>
-        <w:t>Рисунок</w:t>
-      </w:r>
-      <w:proofErr w:type="spellEnd"/>
-      <w:r>
-        <w:t xml:space="preserve"> </w:t>
-      </w:r>
-      <w:r>
-        <w:fldChar w:fldCharType="begin"/>
-      </w:r>
-      <w:r>
-        <w:instrText xml:space="preserve"> SEQ Рисунок \* ARABIC </w:instrText>
-      </w:r>
-      <w:r>
-        <w:fldChar w:fldCharType="separate"/>
-      </w:r>
-      <w:r>
-        <w:rPr>
-          <w:noProof/>
-        </w:rPr>
-        <w:t>1</w:t>
-      </w:r>
-      <w:r>
-        <w:rPr>
-          <w:noProof/>
-        </w:rPr>
-        <w:fldChar w:fldCharType="end"/>
-      </w:r>
-      <w:r>
-        <w:t xml:space="preserve"> – </w:t>
-      </w:r>
-      <w:proofErr w:type="spellStart"/>
-      <w:r>
-        <w:t>Диаграмма</w:t>
-      </w:r>
-      <w:proofErr w:type="spellEnd"/>
-      <w:r>
-        <w:t xml:space="preserve"> </w:t>
-      </w:r>
-      <w:proofErr w:type="spellStart"/>
-      <w:r>
-        <w:t>потоков</w:t>
-      </w:r>
-      <w:proofErr w:type="spellEnd"/>
-      <w:r>
-        <w:t xml:space="preserve"> </w:t>
-      </w:r>
-      <w:proofErr w:type="spellStart"/>
-      <w:r>
-        <w:t>данных</w:t>
-      </w:r>
-      <w:proofErr w:type="spellEnd"/>
+      <w:r>
+        <w:t xml:space="preserve">Рисунок </w:t>
+      </w:r>
+      <w:r>
+        <w:t>3</w:t>
+      </w:r>
+      <w:r>
+        <w:t xml:space="preserve"> – Диаграмма потоков данных</w:t>
+      </w:r>
     </w:p>
     <w:p>
       <w:pPr>
@@ -7751,11 +7635,8 @@
       <w:pPr>
         <w:pStyle w:val="Heading"/>
       </w:pPr>
-      <w:bookmarkStart w:id="12" w:name="_Toc509302808"/>
-      <w:r>
-        <w:rPr>
-          <w:highlight w:val="yellow"/>
-        </w:rPr>
+      <w:bookmarkStart w:id="12" w:name="_Toc509310361"/>
+      <w:r>
         <w:lastRenderedPageBreak/>
         <w:t>10. Определение структуры информационных потоков</w:t>
       </w:r>
@@ -7763,19 +7644,28 @@
     </w:p>
     <w:p>
       <w:pPr>
-        <w:rPr>
-          <w:rFonts w:cs="Times New Roman"/>
-          <w:szCs w:val="28"/>
-          <w:lang w:val="ru-RU"/>
-        </w:rPr>
-      </w:pPr>
-      <w:r>
-        <w:rPr>
-          <w:rFonts w:cs="Times New Roman"/>
-          <w:szCs w:val="28"/>
-          <w:lang w:val="ru-RU"/>
-        </w:rPr>
-        <w:t>Структура информационных потоков в информационной системе «Фитнес-центр» состоит из следующих элементов:</w:t>
+        <w:ind w:firstLine="706"/>
+        <w:rPr>
+          <w:lang w:val="ru-RU"/>
+        </w:rPr>
+      </w:pPr>
+      <w:r>
+        <w:rPr>
+          <w:lang w:val="ru-RU"/>
+        </w:rPr>
+        <w:t xml:space="preserve">Структура информационных потоков в информационной системе </w:t>
+      </w:r>
+      <w:r>
+        <w:rPr>
+          <w:lang w:val="ru-RU"/>
+        </w:rPr>
+        <w:t>службы инкассации</w:t>
+      </w:r>
+      <w:r>
+        <w:rPr>
+          <w:lang w:val="ru-RU"/>
+        </w:rPr>
+        <w:t xml:space="preserve"> состоит из следующих элементов, представленных в таблице 7.</w:t>
       </w:r>
     </w:p>
     <w:p>
@@ -7785,102 +7675,29 @@
           <w:b/>
           <w:sz w:val="24"/>
           <w:szCs w:val="28"/>
-        </w:rPr>
-      </w:pPr>
-      <w:proofErr w:type="spellStart"/>
-      <w:r>
-        <w:rPr>
-          <w:rFonts w:eastAsia="Times New Roman" w:cs="Times New Roman"/>
-          <w:b/>
-          <w:sz w:val="24"/>
-          <w:szCs w:val="28"/>
-        </w:rPr>
-        <w:t>Таблица</w:t>
-      </w:r>
-      <w:proofErr w:type="spellEnd"/>
-      <w:r>
-        <w:rPr>
-          <w:rFonts w:eastAsia="Times New Roman" w:cs="Times New Roman"/>
-          <w:b/>
-          <w:sz w:val="24"/>
-          <w:szCs w:val="28"/>
-        </w:rPr>
-        <w:t xml:space="preserve"> 7</w:t>
-      </w:r>
-      <w:r>
-        <w:rPr>
-          <w:rFonts w:eastAsia="Times New Roman" w:cs="Times New Roman"/>
-          <w:b/>
-          <w:sz w:val="24"/>
-          <w:szCs w:val="28"/>
-        </w:rPr>
+          <w:lang w:val="ru-RU"/>
+        </w:rPr>
+      </w:pPr>
+    </w:p>
+    <w:p>
+      <w:pPr>
+        <w:pStyle w:val="Caption"/>
+      </w:pPr>
+      <w:r>
+        <w:t>Таблица 7</w:t>
+      </w:r>
+      <w:r>
         <w:t xml:space="preserve"> –</w:t>
       </w:r>
       <w:r>
-        <w:rPr>
-          <w:rFonts w:eastAsia="Times New Roman" w:cs="Times New Roman"/>
-          <w:b/>
-          <w:sz w:val="24"/>
-          <w:szCs w:val="28"/>
-        </w:rPr>
-        <w:t xml:space="preserve"> </w:t>
-      </w:r>
-      <w:proofErr w:type="spellStart"/>
-      <w:r>
-        <w:rPr>
-          <w:rFonts w:eastAsia="Times New Roman" w:cs="Times New Roman"/>
-          <w:b/>
-          <w:sz w:val="24"/>
-          <w:szCs w:val="28"/>
-        </w:rPr>
-        <w:t>Структура</w:t>
-      </w:r>
-      <w:proofErr w:type="spellEnd"/>
-      <w:r>
-        <w:rPr>
-          <w:rFonts w:eastAsia="Times New Roman" w:cs="Times New Roman"/>
-          <w:b/>
-          <w:sz w:val="24"/>
-          <w:szCs w:val="28"/>
-        </w:rPr>
-        <w:t xml:space="preserve"> </w:t>
-      </w:r>
-      <w:proofErr w:type="spellStart"/>
-      <w:r>
-        <w:rPr>
-          <w:rFonts w:eastAsia="Times New Roman" w:cs="Times New Roman"/>
-          <w:b/>
-          <w:sz w:val="24"/>
-          <w:szCs w:val="28"/>
-        </w:rPr>
-        <w:t>информационных</w:t>
-      </w:r>
-      <w:proofErr w:type="spellEnd"/>
-      <w:r>
-        <w:rPr>
-          <w:rFonts w:eastAsia="Times New Roman" w:cs="Times New Roman"/>
-          <w:b/>
-          <w:sz w:val="24"/>
-          <w:szCs w:val="28"/>
-        </w:rPr>
-        <w:t xml:space="preserve"> </w:t>
-      </w:r>
-      <w:proofErr w:type="spellStart"/>
-      <w:r>
-        <w:rPr>
-          <w:rFonts w:eastAsia="Times New Roman" w:cs="Times New Roman"/>
-          <w:b/>
-          <w:sz w:val="24"/>
-          <w:szCs w:val="28"/>
-        </w:rPr>
-        <w:t>потоков</w:t>
-      </w:r>
-      <w:proofErr w:type="spellEnd"/>
+        <w:t xml:space="preserve"> Структура информационных потоков</w:t>
+      </w:r>
     </w:p>
     <w:tbl>
       <w:tblPr>
         <w:tblStyle w:val="TableGrid"/>
         <w:tblW w:w="0" w:type="auto"/>
+        <w:jc w:val="center"/>
         <w:tblLook w:val="04A0" w:firstRow="1" w:lastRow="0" w:firstColumn="1" w:lastColumn="0" w:noHBand="0" w:noVBand="1"/>
       </w:tblPr>
       <w:tblGrid>
@@ -7889,14 +7706,19 @@
         <w:gridCol w:w="3285"/>
       </w:tblGrid>
       <w:tr>
+        <w:trPr>
+          <w:jc w:val="center"/>
+        </w:trPr>
         <w:tc>
           <w:tcPr>
             <w:tcW w:w="3284" w:type="dxa"/>
-          </w:tcPr>
-          <w:p>
-            <w:pPr>
-              <w:rPr>
-                <w:rFonts w:cs="Times New Roman"/>
+            <w:vAlign w:val="center"/>
+          </w:tcPr>
+          <w:p>
+            <w:pPr>
+              <w:jc w:val="center"/>
+              <w:rPr>
+                <w:rFonts w:ascii="Times New Roman" w:hAnsi="Times New Roman" w:cs="Times New Roman"/>
                 <w:b/>
                 <w:szCs w:val="28"/>
               </w:rPr>
@@ -7904,7 +7726,7 @@
             <w:proofErr w:type="spellStart"/>
             <w:r>
               <w:rPr>
-                <w:rFonts w:cs="Times New Roman"/>
+                <w:rFonts w:ascii="Times New Roman" w:hAnsi="Times New Roman" w:cs="Times New Roman"/>
                 <w:b/>
                 <w:szCs w:val="28"/>
               </w:rPr>
@@ -7913,7 +7735,7 @@
             <w:proofErr w:type="spellEnd"/>
             <w:r>
               <w:rPr>
-                <w:rFonts w:cs="Times New Roman"/>
+                <w:rFonts w:ascii="Times New Roman" w:hAnsi="Times New Roman" w:cs="Times New Roman"/>
                 <w:b/>
                 <w:szCs w:val="28"/>
               </w:rPr>
@@ -7922,7 +7744,7 @@
             <w:proofErr w:type="spellStart"/>
             <w:r>
               <w:rPr>
-                <w:rFonts w:cs="Times New Roman"/>
+                <w:rFonts w:ascii="Times New Roman" w:hAnsi="Times New Roman" w:cs="Times New Roman"/>
                 <w:b/>
                 <w:szCs w:val="28"/>
               </w:rPr>
@@ -7934,11 +7756,13 @@
         <w:tc>
           <w:tcPr>
             <w:tcW w:w="3285" w:type="dxa"/>
-          </w:tcPr>
-          <w:p>
-            <w:pPr>
-              <w:rPr>
-                <w:rFonts w:cs="Times New Roman"/>
+            <w:vAlign w:val="center"/>
+          </w:tcPr>
+          <w:p>
+            <w:pPr>
+              <w:jc w:val="center"/>
+              <w:rPr>
+                <w:rFonts w:ascii="Times New Roman" w:hAnsi="Times New Roman" w:cs="Times New Roman"/>
                 <w:b/>
                 <w:szCs w:val="28"/>
               </w:rPr>
@@ -7946,7 +7770,7 @@
             <w:proofErr w:type="spellStart"/>
             <w:r>
               <w:rPr>
-                <w:rFonts w:cs="Times New Roman"/>
+                <w:rFonts w:ascii="Times New Roman" w:hAnsi="Times New Roman" w:cs="Times New Roman"/>
                 <w:b/>
                 <w:szCs w:val="28"/>
               </w:rPr>
@@ -7958,11 +7782,13 @@
         <w:tc>
           <w:tcPr>
             <w:tcW w:w="3285" w:type="dxa"/>
-          </w:tcPr>
-          <w:p>
-            <w:pPr>
-              <w:rPr>
-                <w:rFonts w:cs="Times New Roman"/>
+            <w:vAlign w:val="center"/>
+          </w:tcPr>
+          <w:p>
+            <w:pPr>
+              <w:jc w:val="center"/>
+              <w:rPr>
+                <w:rFonts w:ascii="Times New Roman" w:hAnsi="Times New Roman" w:cs="Times New Roman"/>
                 <w:b/>
                 <w:szCs w:val="28"/>
               </w:rPr>
@@ -7970,7 +7796,7 @@
             <w:proofErr w:type="spellStart"/>
             <w:r>
               <w:rPr>
-                <w:rFonts w:cs="Times New Roman"/>
+                <w:rFonts w:ascii="Times New Roman" w:hAnsi="Times New Roman" w:cs="Times New Roman"/>
                 <w:b/>
                 <w:szCs w:val="28"/>
               </w:rPr>
@@ -7979,7 +7805,7 @@
             <w:proofErr w:type="spellEnd"/>
             <w:r>
               <w:rPr>
-                <w:rFonts w:cs="Times New Roman"/>
+                <w:rFonts w:ascii="Times New Roman" w:hAnsi="Times New Roman" w:cs="Times New Roman"/>
                 <w:b/>
                 <w:szCs w:val="28"/>
               </w:rPr>
@@ -7988,7 +7814,7 @@
             <w:proofErr w:type="spellStart"/>
             <w:r>
               <w:rPr>
-                <w:rFonts w:cs="Times New Roman"/>
+                <w:rFonts w:ascii="Times New Roman" w:hAnsi="Times New Roman" w:cs="Times New Roman"/>
                 <w:b/>
                 <w:szCs w:val="28"/>
               </w:rPr>
@@ -7999,21 +7825,26 @@
         </w:tc>
       </w:tr>
       <w:tr>
+        <w:trPr>
+          <w:jc w:val="center"/>
+        </w:trPr>
         <w:tc>
           <w:tcPr>
             <w:tcW w:w="3284" w:type="dxa"/>
-          </w:tcPr>
-          <w:p>
-            <w:pPr>
-              <w:rPr>
-                <w:rFonts w:cs="Times New Roman"/>
+            <w:vAlign w:val="center"/>
+          </w:tcPr>
+          <w:p>
+            <w:pPr>
+              <w:jc w:val="center"/>
+              <w:rPr>
+                <w:rFonts w:ascii="Times New Roman" w:hAnsi="Times New Roman" w:cs="Times New Roman"/>
                 <w:szCs w:val="28"/>
               </w:rPr>
             </w:pPr>
             <w:proofErr w:type="spellStart"/>
             <w:r>
               <w:rPr>
-                <w:rFonts w:cs="Times New Roman"/>
+                <w:rFonts w:ascii="Times New Roman" w:hAnsi="Times New Roman" w:cs="Times New Roman"/>
                 <w:szCs w:val="28"/>
               </w:rPr>
               <w:t>Издатель</w:t>
@@ -8021,7 +7852,7 @@
             <w:proofErr w:type="spellEnd"/>
             <w:r>
               <w:rPr>
-                <w:rFonts w:cs="Times New Roman"/>
+                <w:rFonts w:ascii="Times New Roman" w:hAnsi="Times New Roman" w:cs="Times New Roman"/>
                 <w:szCs w:val="28"/>
               </w:rPr>
               <w:t xml:space="preserve"> </w:t>
@@ -8029,7 +7860,7 @@
             <w:proofErr w:type="spellStart"/>
             <w:r>
               <w:rPr>
-                <w:rFonts w:cs="Times New Roman"/>
+                <w:rFonts w:ascii="Times New Roman" w:hAnsi="Times New Roman" w:cs="Times New Roman"/>
                 <w:szCs w:val="28"/>
               </w:rPr>
               <w:t>информации</w:t>
@@ -8040,18 +7871,20 @@
         <w:tc>
           <w:tcPr>
             <w:tcW w:w="3285" w:type="dxa"/>
-          </w:tcPr>
-          <w:p>
-            <w:pPr>
-              <w:rPr>
-                <w:rFonts w:cs="Times New Roman"/>
+            <w:vAlign w:val="center"/>
+          </w:tcPr>
+          <w:p>
+            <w:pPr>
+              <w:jc w:val="center"/>
+              <w:rPr>
+                <w:rFonts w:ascii="Times New Roman" w:hAnsi="Times New Roman" w:cs="Times New Roman"/>
                 <w:szCs w:val="28"/>
                 <w:lang w:val="ru-RU"/>
               </w:rPr>
             </w:pPr>
             <w:r>
               <w:rPr>
-                <w:rFonts w:cs="Times New Roman"/>
+                <w:rFonts w:ascii="Times New Roman" w:hAnsi="Times New Roman" w:cs="Times New Roman"/>
                 <w:szCs w:val="28"/>
                 <w:lang w:val="ru-RU"/>
               </w:rPr>
@@ -8062,18 +7895,20 @@
         <w:tc>
           <w:tcPr>
             <w:tcW w:w="3285" w:type="dxa"/>
-          </w:tcPr>
-          <w:p>
-            <w:pPr>
-              <w:rPr>
-                <w:rFonts w:cs="Times New Roman"/>
+            <w:vAlign w:val="center"/>
+          </w:tcPr>
+          <w:p>
+            <w:pPr>
+              <w:jc w:val="center"/>
+              <w:rPr>
+                <w:rFonts w:ascii="Times New Roman" w:hAnsi="Times New Roman" w:cs="Times New Roman"/>
                 <w:szCs w:val="28"/>
               </w:rPr>
             </w:pPr>
             <w:proofErr w:type="spellStart"/>
             <w:r>
               <w:rPr>
-                <w:rFonts w:cs="Times New Roman"/>
+                <w:rFonts w:ascii="Times New Roman" w:hAnsi="Times New Roman" w:cs="Times New Roman"/>
                 <w:szCs w:val="28"/>
               </w:rPr>
               <w:t>Пользователь</w:t>
@@ -8081,7 +7916,7 @@
             <w:proofErr w:type="spellEnd"/>
             <w:r>
               <w:rPr>
-                <w:rFonts w:cs="Times New Roman"/>
+                <w:rFonts w:ascii="Times New Roman" w:hAnsi="Times New Roman" w:cs="Times New Roman"/>
                 <w:szCs w:val="28"/>
               </w:rPr>
               <w:t xml:space="preserve"> (</w:t>
@@ -8089,7 +7924,7 @@
             <w:proofErr w:type="spellStart"/>
             <w:r>
               <w:rPr>
-                <w:rFonts w:cs="Times New Roman"/>
+                <w:rFonts w:ascii="Times New Roman" w:hAnsi="Times New Roman" w:cs="Times New Roman"/>
                 <w:szCs w:val="28"/>
               </w:rPr>
               <w:t>клиент</w:t>
@@ -8097,7 +7932,7 @@
             <w:proofErr w:type="spellEnd"/>
             <w:r>
               <w:rPr>
-                <w:rFonts w:cs="Times New Roman"/>
+                <w:rFonts w:ascii="Times New Roman" w:hAnsi="Times New Roman" w:cs="Times New Roman"/>
                 <w:szCs w:val="28"/>
               </w:rPr>
               <w:t xml:space="preserve">, </w:t>
@@ -8105,31 +7940,15 @@
             <w:proofErr w:type="spellStart"/>
             <w:r>
               <w:rPr>
-                <w:rFonts w:cs="Times New Roman"/>
-                <w:szCs w:val="28"/>
-              </w:rPr>
-              <w:t>менеджер</w:t>
+                <w:rFonts w:ascii="Times New Roman" w:hAnsi="Times New Roman" w:cs="Times New Roman"/>
+                <w:szCs w:val="28"/>
+              </w:rPr>
+              <w:t>инкассатор</w:t>
             </w:r>
             <w:proofErr w:type="spellEnd"/>
             <w:r>
               <w:rPr>
-                <w:rFonts w:cs="Times New Roman"/>
-                <w:szCs w:val="28"/>
-              </w:rPr>
-              <w:t xml:space="preserve">, </w:t>
-            </w:r>
-            <w:proofErr w:type="spellStart"/>
-            <w:r>
-              <w:rPr>
-                <w:rFonts w:cs="Times New Roman"/>
-                <w:szCs w:val="28"/>
-              </w:rPr>
-              <w:t>тренер</w:t>
-            </w:r>
-            <w:proofErr w:type="spellEnd"/>
-            <w:r>
-              <w:rPr>
-                <w:rFonts w:cs="Times New Roman"/>
+                <w:rFonts w:ascii="Times New Roman" w:hAnsi="Times New Roman" w:cs="Times New Roman"/>
                 <w:szCs w:val="28"/>
               </w:rPr>
               <w:t>)</w:t>
@@ -8138,21 +7957,26 @@
         </w:tc>
       </w:tr>
       <w:tr>
+        <w:trPr>
+          <w:jc w:val="center"/>
+        </w:trPr>
         <w:tc>
           <w:tcPr>
             <w:tcW w:w="3284" w:type="dxa"/>
-          </w:tcPr>
-          <w:p>
-            <w:pPr>
-              <w:rPr>
-                <w:rFonts w:cs="Times New Roman"/>
+            <w:vAlign w:val="center"/>
+          </w:tcPr>
+          <w:p>
+            <w:pPr>
+              <w:jc w:val="center"/>
+              <w:rPr>
+                <w:rFonts w:ascii="Times New Roman" w:hAnsi="Times New Roman" w:cs="Times New Roman"/>
                 <w:szCs w:val="28"/>
               </w:rPr>
             </w:pPr>
             <w:proofErr w:type="spellStart"/>
             <w:r>
               <w:rPr>
-                <w:rFonts w:cs="Times New Roman"/>
+                <w:rFonts w:ascii="Times New Roman" w:hAnsi="Times New Roman" w:cs="Times New Roman"/>
                 <w:szCs w:val="28"/>
               </w:rPr>
               <w:t>Обработчик</w:t>
@@ -8160,7 +7984,7 @@
             <w:proofErr w:type="spellEnd"/>
             <w:r>
               <w:rPr>
-                <w:rFonts w:cs="Times New Roman"/>
+                <w:rFonts w:ascii="Times New Roman" w:hAnsi="Times New Roman" w:cs="Times New Roman"/>
                 <w:szCs w:val="28"/>
               </w:rPr>
               <w:t xml:space="preserve"> </w:t>
@@ -8168,7 +7992,7 @@
             <w:proofErr w:type="spellStart"/>
             <w:r>
               <w:rPr>
-                <w:rFonts w:cs="Times New Roman"/>
+                <w:rFonts w:ascii="Times New Roman" w:hAnsi="Times New Roman" w:cs="Times New Roman"/>
                 <w:szCs w:val="28"/>
               </w:rPr>
               <w:t>информации</w:t>
@@ -8179,18 +8003,20 @@
         <w:tc>
           <w:tcPr>
             <w:tcW w:w="3285" w:type="dxa"/>
-          </w:tcPr>
-          <w:p>
-            <w:pPr>
-              <w:rPr>
-                <w:rFonts w:cs="Times New Roman"/>
+            <w:vAlign w:val="center"/>
+          </w:tcPr>
+          <w:p>
+            <w:pPr>
+              <w:jc w:val="center"/>
+              <w:rPr>
+                <w:rFonts w:ascii="Times New Roman" w:hAnsi="Times New Roman" w:cs="Times New Roman"/>
                 <w:szCs w:val="28"/>
                 <w:lang w:val="ru-RU"/>
               </w:rPr>
             </w:pPr>
             <w:r>
               <w:rPr>
-                <w:rFonts w:cs="Times New Roman"/>
+                <w:rFonts w:ascii="Times New Roman" w:hAnsi="Times New Roman" w:cs="Times New Roman"/>
                 <w:szCs w:val="28"/>
                 <w:lang w:val="ru-RU"/>
               </w:rPr>
@@ -8201,18 +8027,20 @@
         <w:tc>
           <w:tcPr>
             <w:tcW w:w="3285" w:type="dxa"/>
-          </w:tcPr>
-          <w:p>
-            <w:pPr>
-              <w:rPr>
-                <w:rFonts w:cs="Times New Roman"/>
+            <w:vAlign w:val="center"/>
+          </w:tcPr>
+          <w:p>
+            <w:pPr>
+              <w:jc w:val="center"/>
+              <w:rPr>
+                <w:rFonts w:ascii="Times New Roman" w:hAnsi="Times New Roman" w:cs="Times New Roman"/>
                 <w:szCs w:val="28"/>
               </w:rPr>
             </w:pPr>
             <w:proofErr w:type="spellStart"/>
             <w:r>
               <w:rPr>
-                <w:rFonts w:cs="Times New Roman"/>
+                <w:rFonts w:ascii="Times New Roman" w:hAnsi="Times New Roman" w:cs="Times New Roman"/>
                 <w:szCs w:val="28"/>
               </w:rPr>
               <w:t>Клиентское</w:t>
@@ -8220,7 +8048,7 @@
             <w:proofErr w:type="spellEnd"/>
             <w:r>
               <w:rPr>
-                <w:rFonts w:cs="Times New Roman"/>
+                <w:rFonts w:ascii="Times New Roman" w:hAnsi="Times New Roman" w:cs="Times New Roman"/>
                 <w:szCs w:val="28"/>
               </w:rPr>
               <w:t xml:space="preserve"> </w:t>
@@ -8228,7 +8056,7 @@
             <w:proofErr w:type="spellStart"/>
             <w:r>
               <w:rPr>
-                <w:rFonts w:cs="Times New Roman"/>
+                <w:rFonts w:ascii="Times New Roman" w:hAnsi="Times New Roman" w:cs="Times New Roman"/>
                 <w:szCs w:val="28"/>
               </w:rPr>
               <w:t>приложение</w:t>
@@ -8236,7 +8064,7 @@
             <w:proofErr w:type="spellEnd"/>
             <w:r>
               <w:rPr>
-                <w:rFonts w:cs="Times New Roman"/>
+                <w:rFonts w:ascii="Times New Roman" w:hAnsi="Times New Roman" w:cs="Times New Roman"/>
                 <w:szCs w:val="28"/>
               </w:rPr>
               <w:t xml:space="preserve">, </w:t>
@@ -8244,7 +8072,7 @@
             <w:proofErr w:type="spellStart"/>
             <w:r>
               <w:rPr>
-                <w:rFonts w:cs="Times New Roman"/>
+                <w:rFonts w:ascii="Times New Roman" w:hAnsi="Times New Roman" w:cs="Times New Roman"/>
                 <w:szCs w:val="28"/>
               </w:rPr>
               <w:t>сервер</w:t>
@@ -8254,21 +8082,26 @@
         </w:tc>
       </w:tr>
       <w:tr>
+        <w:trPr>
+          <w:jc w:val="center"/>
+        </w:trPr>
         <w:tc>
           <w:tcPr>
             <w:tcW w:w="3284" w:type="dxa"/>
-          </w:tcPr>
-          <w:p>
-            <w:pPr>
-              <w:rPr>
-                <w:rFonts w:cs="Times New Roman"/>
+            <w:vAlign w:val="center"/>
+          </w:tcPr>
+          <w:p>
+            <w:pPr>
+              <w:jc w:val="center"/>
+              <w:rPr>
+                <w:rFonts w:ascii="Times New Roman" w:hAnsi="Times New Roman" w:cs="Times New Roman"/>
                 <w:szCs w:val="28"/>
               </w:rPr>
             </w:pPr>
             <w:proofErr w:type="spellStart"/>
             <w:r>
               <w:rPr>
-                <w:rFonts w:cs="Times New Roman"/>
+                <w:rFonts w:ascii="Times New Roman" w:hAnsi="Times New Roman" w:cs="Times New Roman"/>
                 <w:szCs w:val="28"/>
               </w:rPr>
               <w:t>Получатель</w:t>
@@ -8276,7 +8109,7 @@
             <w:proofErr w:type="spellEnd"/>
             <w:r>
               <w:rPr>
-                <w:rFonts w:cs="Times New Roman"/>
+                <w:rFonts w:ascii="Times New Roman" w:hAnsi="Times New Roman" w:cs="Times New Roman"/>
                 <w:szCs w:val="28"/>
               </w:rPr>
               <w:t xml:space="preserve"> </w:t>
@@ -8284,7 +8117,7 @@
             <w:proofErr w:type="spellStart"/>
             <w:r>
               <w:rPr>
-                <w:rFonts w:cs="Times New Roman"/>
+                <w:rFonts w:ascii="Times New Roman" w:hAnsi="Times New Roman" w:cs="Times New Roman"/>
                 <w:szCs w:val="28"/>
               </w:rPr>
               <w:t>информации</w:t>
@@ -8295,18 +8128,20 @@
         <w:tc>
           <w:tcPr>
             <w:tcW w:w="3285" w:type="dxa"/>
-          </w:tcPr>
-          <w:p>
-            <w:pPr>
-              <w:rPr>
-                <w:rFonts w:cs="Times New Roman"/>
+            <w:vAlign w:val="center"/>
+          </w:tcPr>
+          <w:p>
+            <w:pPr>
+              <w:jc w:val="center"/>
+              <w:rPr>
+                <w:rFonts w:ascii="Times New Roman" w:hAnsi="Times New Roman" w:cs="Times New Roman"/>
                 <w:szCs w:val="28"/>
                 <w:lang w:val="ru-RU"/>
               </w:rPr>
             </w:pPr>
             <w:r>
               <w:rPr>
-                <w:rFonts w:cs="Times New Roman"/>
+                <w:rFonts w:ascii="Times New Roman" w:hAnsi="Times New Roman" w:cs="Times New Roman"/>
                 <w:szCs w:val="28"/>
                 <w:lang w:val="ru-RU"/>
               </w:rPr>
@@ -8317,59 +8152,64 @@
         <w:tc>
           <w:tcPr>
             <w:tcW w:w="3285" w:type="dxa"/>
-          </w:tcPr>
-          <w:p>
-            <w:pPr>
-              <w:rPr>
-                <w:rFonts w:cs="Times New Roman"/>
-                <w:szCs w:val="28"/>
-              </w:rPr>
-            </w:pPr>
+            <w:vAlign w:val="center"/>
+          </w:tcPr>
+          <w:p>
+            <w:pPr>
+              <w:jc w:val="center"/>
+              <w:rPr>
+                <w:rFonts w:ascii="Times New Roman" w:hAnsi="Times New Roman" w:cs="Times New Roman"/>
+                <w:szCs w:val="28"/>
+                <w:lang w:val="ru-RU"/>
+              </w:rPr>
+            </w:pPr>
+            <w:r>
+              <w:rPr>
+                <w:rFonts w:ascii="Times New Roman" w:hAnsi="Times New Roman" w:cs="Times New Roman"/>
+                <w:szCs w:val="28"/>
+                <w:lang w:val="ru-RU"/>
+              </w:rPr>
+              <w:t>Пользователь (</w:t>
+            </w:r>
             <w:proofErr w:type="spellStart"/>
             <w:r>
               <w:rPr>
-                <w:rFonts w:cs="Times New Roman"/>
-                <w:szCs w:val="28"/>
-              </w:rPr>
-              <w:t>Пользователь</w:t>
+                <w:rFonts w:ascii="Times New Roman" w:hAnsi="Times New Roman" w:cs="Times New Roman"/>
+                <w:szCs w:val="28"/>
+                <w:lang w:val="ru-RU"/>
+              </w:rPr>
+              <w:t>пользователь</w:t>
             </w:r>
             <w:proofErr w:type="spellEnd"/>
             <w:r>
               <w:rPr>
-                <w:rFonts w:cs="Times New Roman"/>
-                <w:szCs w:val="28"/>
-              </w:rPr>
-              <w:t xml:space="preserve"> (</w:t>
-            </w:r>
-            <w:proofErr w:type="spellStart"/>
-            <w:r>
-              <w:rPr>
-                <w:rFonts w:cs="Times New Roman"/>
-                <w:szCs w:val="28"/>
-              </w:rPr>
-              <w:t>клиент</w:t>
-            </w:r>
-            <w:proofErr w:type="spellEnd"/>
-            <w:r>
-              <w:rPr>
-                <w:rFonts w:cs="Times New Roman"/>
-                <w:szCs w:val="28"/>
+                <w:rFonts w:ascii="Times New Roman" w:hAnsi="Times New Roman" w:cs="Times New Roman"/>
+                <w:szCs w:val="28"/>
+                <w:lang w:val="ru-RU"/>
               </w:rPr>
               <w:t xml:space="preserve">, </w:t>
             </w:r>
-            <w:proofErr w:type="spellStart"/>
-            <w:r>
-              <w:rPr>
-                <w:rFonts w:cs="Times New Roman"/>
-                <w:szCs w:val="28"/>
+            <w:r>
+              <w:rPr>
+                <w:rFonts w:ascii="Times New Roman" w:hAnsi="Times New Roman" w:cs="Times New Roman"/>
+                <w:szCs w:val="28"/>
+                <w:lang w:val="ru-RU"/>
               </w:rPr>
               <w:t>менеджер</w:t>
             </w:r>
-            <w:proofErr w:type="spellEnd"/>
-            <w:r>
-              <w:rPr>
-                <w:rFonts w:cs="Times New Roman"/>
-                <w:szCs w:val="28"/>
+            <w:r>
+              <w:rPr>
+                <w:rFonts w:ascii="Times New Roman" w:hAnsi="Times New Roman" w:cs="Times New Roman"/>
+                <w:szCs w:val="28"/>
+                <w:lang w:val="ru-RU"/>
+              </w:rPr>
+              <w:t>, администратор, инкассатор</w:t>
+            </w:r>
+            <w:r>
+              <w:rPr>
+                <w:rFonts w:ascii="Times New Roman" w:hAnsi="Times New Roman" w:cs="Times New Roman"/>
+                <w:szCs w:val="28"/>
+                <w:lang w:val="ru-RU"/>
               </w:rPr>
               <w:t>)</w:t>
             </w:r>
@@ -8379,22 +8219,25 @@
       <w:tr>
         <w:trPr>
           <w:trHeight w:val="2168"/>
+          <w:jc w:val="center"/>
         </w:trPr>
         <w:tc>
           <w:tcPr>
             <w:tcW w:w="3284" w:type="dxa"/>
-          </w:tcPr>
-          <w:p>
-            <w:pPr>
-              <w:rPr>
-                <w:rFonts w:cs="Times New Roman"/>
+            <w:vAlign w:val="center"/>
+          </w:tcPr>
+          <w:p>
+            <w:pPr>
+              <w:jc w:val="center"/>
+              <w:rPr>
+                <w:rFonts w:ascii="Times New Roman" w:hAnsi="Times New Roman" w:cs="Times New Roman"/>
                 <w:szCs w:val="28"/>
               </w:rPr>
             </w:pPr>
             <w:proofErr w:type="spellStart"/>
             <w:r>
               <w:rPr>
-                <w:rFonts w:cs="Times New Roman"/>
+                <w:rFonts w:ascii="Times New Roman" w:hAnsi="Times New Roman" w:cs="Times New Roman"/>
                 <w:szCs w:val="28"/>
               </w:rPr>
               <w:t>Хранитель</w:t>
@@ -8402,7 +8245,7 @@
             <w:proofErr w:type="spellEnd"/>
             <w:r>
               <w:rPr>
-                <w:rFonts w:cs="Times New Roman"/>
+                <w:rFonts w:ascii="Times New Roman" w:hAnsi="Times New Roman" w:cs="Times New Roman"/>
                 <w:szCs w:val="28"/>
               </w:rPr>
               <w:t xml:space="preserve"> </w:t>
@@ -8410,7 +8253,7 @@
             <w:proofErr w:type="spellStart"/>
             <w:r>
               <w:rPr>
-                <w:rFonts w:cs="Times New Roman"/>
+                <w:rFonts w:ascii="Times New Roman" w:hAnsi="Times New Roman" w:cs="Times New Roman"/>
                 <w:szCs w:val="28"/>
               </w:rPr>
               <w:t>информации</w:t>
@@ -8421,18 +8264,20 @@
         <w:tc>
           <w:tcPr>
             <w:tcW w:w="3285" w:type="dxa"/>
-          </w:tcPr>
-          <w:p>
-            <w:pPr>
-              <w:rPr>
-                <w:rFonts w:cs="Times New Roman"/>
+            <w:vAlign w:val="center"/>
+          </w:tcPr>
+          <w:p>
+            <w:pPr>
+              <w:jc w:val="center"/>
+              <w:rPr>
+                <w:rFonts w:ascii="Times New Roman" w:hAnsi="Times New Roman" w:cs="Times New Roman"/>
                 <w:szCs w:val="28"/>
                 <w:lang w:val="ru-RU"/>
               </w:rPr>
             </w:pPr>
             <w:r>
               <w:rPr>
-                <w:rFonts w:cs="Times New Roman"/>
+                <w:rFonts w:ascii="Times New Roman" w:hAnsi="Times New Roman" w:cs="Times New Roman"/>
                 <w:szCs w:val="28"/>
                 <w:lang w:val="ru-RU"/>
               </w:rPr>
@@ -8443,18 +8288,20 @@
         <w:tc>
           <w:tcPr>
             <w:tcW w:w="3285" w:type="dxa"/>
-          </w:tcPr>
-          <w:p>
-            <w:pPr>
-              <w:rPr>
-                <w:rFonts w:cs="Times New Roman"/>
+            <w:vAlign w:val="center"/>
+          </w:tcPr>
+          <w:p>
+            <w:pPr>
+              <w:jc w:val="center"/>
+              <w:rPr>
+                <w:rFonts w:ascii="Times New Roman" w:hAnsi="Times New Roman" w:cs="Times New Roman"/>
                 <w:szCs w:val="28"/>
               </w:rPr>
             </w:pPr>
             <w:proofErr w:type="spellStart"/>
             <w:r>
               <w:rPr>
-                <w:rFonts w:cs="Times New Roman"/>
+                <w:rFonts w:ascii="Times New Roman" w:hAnsi="Times New Roman" w:cs="Times New Roman"/>
                 <w:szCs w:val="28"/>
               </w:rPr>
               <w:t>База</w:t>
@@ -8462,7 +8309,7 @@
             <w:proofErr w:type="spellEnd"/>
             <w:r>
               <w:rPr>
-                <w:rFonts w:cs="Times New Roman"/>
+                <w:rFonts w:ascii="Times New Roman" w:hAnsi="Times New Roman" w:cs="Times New Roman"/>
                 <w:szCs w:val="28"/>
               </w:rPr>
               <w:t xml:space="preserve"> </w:t>
@@ -8470,7 +8317,7 @@
             <w:proofErr w:type="spellStart"/>
             <w:r>
               <w:rPr>
-                <w:rFonts w:cs="Times New Roman"/>
+                <w:rFonts w:ascii="Times New Roman" w:hAnsi="Times New Roman" w:cs="Times New Roman"/>
                 <w:szCs w:val="28"/>
               </w:rPr>
               <w:t>данных</w:t>
@@ -8513,7 +8360,7 @@
       <w:pPr>
         <w:pStyle w:val="Heading"/>
       </w:pPr>
-      <w:bookmarkStart w:id="13" w:name="_Toc509302809"/>
+      <w:bookmarkStart w:id="13" w:name="_Toc509310362"/>
       <w:r>
         <w:lastRenderedPageBreak/>
         <w:t>11. Разработка функциональной архитектуры системы</w:t>
@@ -8539,7 +8386,19 @@
         <w:rPr>
           <w:lang w:val="ru-RU"/>
         </w:rPr>
-        <w:t>функциональной архитектуры данной системы может быть представлена графически. Для этого определения выступает инфологическая модель данных, представленная на рисунке 2.</w:t>
+        <w:t>функциональной архитектуры данной системы может быть представлена графически. Для этого определения выступает инфологическая модель дан</w:t>
+      </w:r>
+      <w:r>
+        <w:rPr>
+          <w:lang w:val="ru-RU"/>
+        </w:rPr>
+        <w:t>ных, представленная на рисунке 4</w:t>
+      </w:r>
+      <w:r>
+        <w:rPr>
+          <w:lang w:val="ru-RU"/>
+        </w:rPr>
+        <w:t>.</w:t>
       </w:r>
     </w:p>
     <w:p>
@@ -8573,7 +8432,7 @@
           <w:rFonts w:cs="Times New Roman"/>
           <w:noProof/>
           <w:szCs w:val="28"/>
-          <w:lang w:val="en-GB" w:eastAsia="en-GB"/>
+          <w:lang w:val="en-GB" w:eastAsia="en-GB" w:bidi="ar-SA"/>
         </w:rPr>
         <w:drawing>
           <wp:inline distT="0" distB="0" distL="0" distR="0" wp14:anchorId="001E178D" wp14:editId="1D7A3F49">
@@ -8591,7 +8450,7 @@
                     <pic:cNvPicPr/>
                   </pic:nvPicPr>
                   <pic:blipFill>
-                    <a:blip r:embed="rId7" cstate="print">
+                    <a:blip r:embed="rId9" cstate="print">
                       <a:extLst>
                         <a:ext uri="{28A0092B-C50C-407E-A947-70E740481C1C}">
                           <a14:useLocalDpi xmlns:a14="http://schemas.microsoft.com/office/drawing/2010/main" val="0"/>
@@ -8623,21 +8482,14 @@
         <w:pStyle w:val="Index"/>
       </w:pPr>
       <w:r>
-        <w:t xml:space="preserve">Рисунок 2 – </w:t>
-      </w:r>
-      <w:proofErr w:type="spellStart"/>
-      <w:r>
-        <w:t>Инфологическая</w:t>
-      </w:r>
-      <w:proofErr w:type="spellEnd"/>
-      <w:r>
-        <w:t xml:space="preserve"> </w:t>
-      </w:r>
-      <w:proofErr w:type="spellStart"/>
-      <w:r>
-        <w:t>модель</w:t>
-      </w:r>
-      <w:proofErr w:type="spellEnd"/>
+        <w:t>Рисунок 4</w:t>
+      </w:r>
+      <w:r>
+        <w:t xml:space="preserve"> – </w:t>
+      </w:r>
+      <w:r>
+        <w:t>Инфологическая модель</w:t>
+      </w:r>
     </w:p>
     <w:p>
       <w:pPr>
@@ -8663,11 +8515,8 @@
       <w:pPr>
         <w:pStyle w:val="Heading"/>
       </w:pPr>
-      <w:bookmarkStart w:id="14" w:name="_Toc509302810"/>
-      <w:r>
-        <w:rPr>
-          <w:highlight w:val="yellow"/>
-        </w:rPr>
+      <w:bookmarkStart w:id="14" w:name="_Toc509310363"/>
+      <w:r>
         <w:lastRenderedPageBreak/>
         <w:t>12. Выбор архитектуры для проекта распределенной системы</w:t>
       </w:r>
@@ -8675,6 +8524,96 @@
     </w:p>
     <w:p>
       <w:pPr>
+        <w:rPr>
+          <w:lang w:val="ru-RU"/>
+        </w:rPr>
+      </w:pPr>
+      <w:r>
+        <w:rPr>
+          <w:lang w:val="ru-RU"/>
+        </w:rPr>
+        <w:t xml:space="preserve">Для реализации данного проекта понадобится реализация серверной и клиентской частей. </w:t>
+      </w:r>
+      <w:r>
+        <w:rPr>
+          <w:lang w:val="ru-RU"/>
+        </w:rPr>
+        <w:t>Для клиентской части будут использоваться соответствующие технологии:</w:t>
+      </w:r>
+    </w:p>
+    <w:p>
+      <w:pPr>
+        <w:pStyle w:val="ListParagraph"/>
+        <w:numPr>
+          <w:ilvl w:val="0"/>
+          <w:numId w:val="19"/>
+        </w:numPr>
+        <w:rPr>
+          <w:lang w:val="ru-RU"/>
+        </w:rPr>
+      </w:pPr>
+      <w:r>
+        <w:t>HTML</w:t>
+      </w:r>
+      <w:r>
+        <w:rPr>
+          <w:lang w:val="ru-RU"/>
+        </w:rPr>
+        <w:t xml:space="preserve"> – язык разметки документов во всемирной паутине;</w:t>
+      </w:r>
+    </w:p>
+    <w:p>
+      <w:pPr>
+        <w:pStyle w:val="ListParagraph"/>
+        <w:numPr>
+          <w:ilvl w:val="0"/>
+          <w:numId w:val="19"/>
+        </w:numPr>
+        <w:rPr>
+          <w:lang w:val="ru-RU"/>
+        </w:rPr>
+      </w:pPr>
+      <w:r>
+        <w:rPr>
+          <w:lang w:val="ru-RU"/>
+        </w:rPr>
+        <w:t xml:space="preserve">CSS – язык таблиц каскадных </w:t>
+      </w:r>
+      <w:proofErr w:type="spellStart"/>
+      <w:r>
+        <w:rPr>
+          <w:lang w:val="ru-RU"/>
+        </w:rPr>
+        <w:t>стилей;</w:t>
+      </w:r>
+    </w:p>
+    <w:p>
+      <w:pPr>
+        <w:pStyle w:val="ListParagraph"/>
+        <w:numPr>
+          <w:ilvl w:val="0"/>
+          <w:numId w:val="19"/>
+        </w:numPr>
+        <w:rPr>
+          <w:lang w:val="ru-RU"/>
+        </w:rPr>
+      </w:pPr>
+      <w:r>
+        <w:rPr>
+          <w:lang w:val="ru-RU"/>
+        </w:rPr>
+        <w:t>JavaScript</w:t>
+      </w:r>
+      <w:proofErr w:type="spellEnd"/>
+      <w:r>
+        <w:rPr>
+          <w:lang w:val="ru-RU"/>
+        </w:rPr>
+        <w:t xml:space="preserve"> – язык для управление контентом на стороне пользователя.</w:t>
+      </w:r>
+    </w:p>
+    <w:p>
+      <w:pPr>
         <w:spacing w:line="240" w:lineRule="auto"/>
         <w:rPr>
           <w:rFonts w:cs="Times New Roman"/>
@@ -8682,13 +8621,455 @@
           <w:lang w:val="ru-RU"/>
         </w:rPr>
       </w:pPr>
-      <w:r>
-        <w:rPr>
-          <w:rFonts w:cs="Times New Roman"/>
-          <w:szCs w:val="28"/>
-          <w:lang w:val="ru-RU"/>
-        </w:rPr>
-        <w:t>про стек технологий</w:t>
+    </w:p>
+    <w:p>
+      <w:pPr>
+        <w:rPr>
+          <w:lang w:val="ru-RU"/>
+        </w:rPr>
+      </w:pPr>
+      <w:r>
+        <w:rPr>
+          <w:lang w:val="ru-RU"/>
+        </w:rPr>
+        <w:t xml:space="preserve">Для реализации серверной части будет использоваться серверный </w:t>
+      </w:r>
+      <w:r>
+        <w:t>JavaScript</w:t>
+      </w:r>
+      <w:r>
+        <w:rPr>
+          <w:lang w:val="ru-RU"/>
+        </w:rPr>
+        <w:t xml:space="preserve"> – </w:t>
+      </w:r>
+      <w:r>
+        <w:rPr>
+          <w:lang w:val="ru-RU"/>
+        </w:rPr>
+        <w:t xml:space="preserve">технология </w:t>
+      </w:r>
+      <w:r>
+        <w:rPr>
+          <w:i/>
+        </w:rPr>
+        <w:t>Node</w:t>
+      </w:r>
+      <w:r>
+        <w:rPr>
+          <w:i/>
+          <w:lang w:val="ru-RU"/>
+        </w:rPr>
+        <w:t>.</w:t>
+      </w:r>
+      <w:proofErr w:type="spellStart"/>
+      <w:r>
+        <w:rPr>
+          <w:i/>
+        </w:rPr>
+        <w:t>js</w:t>
+      </w:r>
+      <w:proofErr w:type="spellEnd"/>
+      <w:r>
+        <w:rPr>
+          <w:lang w:val="ru-RU"/>
+        </w:rPr>
+        <w:t xml:space="preserve">. </w:t>
+      </w:r>
+      <w:r>
+        <w:rPr>
+          <w:lang w:val="ru-RU"/>
+        </w:rPr>
+        <w:t>Это программная п</w:t>
+      </w:r>
+      <w:r>
+        <w:rPr>
+          <w:lang w:val="ru-RU"/>
+        </w:rPr>
+        <w:t>лат</w:t>
+      </w:r>
+      <w:r>
+        <w:rPr>
+          <w:lang w:val="ru-RU"/>
+        </w:rPr>
+        <w:t xml:space="preserve">форма, </w:t>
+      </w:r>
+      <w:r>
+        <w:rPr>
+          <w:lang w:val="ru-RU"/>
+        </w:rPr>
+        <w:t xml:space="preserve">которая преобразует </w:t>
+      </w:r>
+      <w:proofErr w:type="spellStart"/>
+      <w:r>
+        <w:rPr>
+          <w:lang w:val="ru-RU"/>
+        </w:rPr>
+        <w:t>JavaScript</w:t>
+      </w:r>
+      <w:proofErr w:type="spellEnd"/>
+      <w:r>
+        <w:rPr>
+          <w:lang w:val="ru-RU"/>
+        </w:rPr>
+        <w:t xml:space="preserve"> из у</w:t>
+      </w:r>
+      <w:r>
+        <w:rPr>
+          <w:lang w:val="ru-RU"/>
+        </w:rPr>
+        <w:t>зкоспециализированного языка в я</w:t>
+      </w:r>
+      <w:r>
+        <w:rPr>
+          <w:lang w:val="ru-RU"/>
+        </w:rPr>
+        <w:t xml:space="preserve">зык общего назначения. </w:t>
+      </w:r>
+      <w:r>
+        <w:rPr>
+          <w:lang w:val="ru-RU"/>
+        </w:rPr>
+        <w:t>Node</w:t>
+      </w:r>
+      <w:r>
+        <w:rPr>
+          <w:lang w:val="ru-RU"/>
+        </w:rPr>
+        <w:t xml:space="preserve">.js добавляет возможность </w:t>
+      </w:r>
+      <w:proofErr w:type="spellStart"/>
+      <w:r>
+        <w:rPr>
+          <w:lang w:val="ru-RU"/>
+        </w:rPr>
+        <w:t>JavaScript</w:t>
+      </w:r>
+      <w:proofErr w:type="spellEnd"/>
+      <w:r>
+        <w:rPr>
+          <w:lang w:val="ru-RU"/>
+        </w:rPr>
+        <w:t xml:space="preserve"> общаться с устройствами</w:t>
+      </w:r>
+      <w:r>
+        <w:rPr>
+          <w:lang w:val="ru-RU"/>
+        </w:rPr>
+        <w:t xml:space="preserve"> ввода / вывода через свой API</w:t>
+      </w:r>
+      <w:r>
+        <w:rPr>
+          <w:lang w:val="ru-RU"/>
+        </w:rPr>
+        <w:t xml:space="preserve">, подключать другие внешние библиотеки, написанные на разных языках, предоставляя им вызовы из кода </w:t>
+      </w:r>
+      <w:proofErr w:type="spellStart"/>
+      <w:r>
+        <w:rPr>
+          <w:lang w:val="ru-RU"/>
+        </w:rPr>
+        <w:t>JavaScript</w:t>
+      </w:r>
+      <w:proofErr w:type="spellEnd"/>
+      <w:r>
+        <w:rPr>
+          <w:lang w:val="ru-RU"/>
+        </w:rPr>
+        <w:t xml:space="preserve">. В основе </w:t>
+      </w:r>
+      <w:r>
+        <w:rPr>
+          <w:lang w:val="ru-RU"/>
+        </w:rPr>
+        <w:t>лежит событийно-ориентированное</w:t>
+      </w:r>
+      <w:r>
+        <w:rPr>
+          <w:lang w:val="ru-RU"/>
+        </w:rPr>
+        <w:t xml:space="preserve"> и асинхронное программирование с неблокиру</w:t>
+      </w:r>
+      <w:r>
+        <w:rPr>
+          <w:lang w:val="ru-RU"/>
+        </w:rPr>
+        <w:t xml:space="preserve">ющим вводом / выводом. Исходя из того, что на данный момент технология активно развивается и поддерживается постоянно-растущим сообществом, именно она будет выбрана для реализации серверной части. Также технология Node.js прекрасно работает в связке с базой данных, которая поддерживает реляционность, а также хранение произвольных данных – </w:t>
+      </w:r>
+      <w:r>
+        <w:rPr>
+          <w:i/>
+        </w:rPr>
+        <w:t>MongoDB</w:t>
+      </w:r>
+      <w:r>
+        <w:rPr>
+          <w:i/>
+          <w:lang w:val="ru-RU"/>
+        </w:rPr>
+        <w:t>.</w:t>
+      </w:r>
+      <w:r>
+        <w:rPr>
+          <w:lang w:val="ru-RU"/>
+        </w:rPr>
+        <w:t xml:space="preserve"> Выбранная база данных п</w:t>
+      </w:r>
+      <w:r>
+        <w:rPr>
+          <w:lang w:val="ru-RU"/>
+        </w:rPr>
+        <w:t xml:space="preserve">редназначена для приложений, которые используют как структурированные, так и неструктурированные данные. Ядро является очень гибким и работает при подключении базы данных к приложениям через драйверы </w:t>
+      </w:r>
+      <w:r>
+        <w:t>MongoDB</w:t>
+      </w:r>
+      <w:r>
+        <w:rPr>
+          <w:lang w:val="ru-RU"/>
+        </w:rPr>
+        <w:t>. Существует широкий выбор доступных драйверов, поэтому легко найти драйвер, который будет работать с требуемым языком программирования.</w:t>
+      </w:r>
+      <w:r>
+        <w:rPr>
+          <w:lang w:val="ru-RU"/>
+        </w:rPr>
+        <w:t xml:space="preserve"> </w:t>
+      </w:r>
+      <w:r>
+        <w:rPr>
+          <w:lang w:val="ru-RU"/>
+        </w:rPr>
+        <w:t xml:space="preserve">Поскольку изначально система </w:t>
+      </w:r>
+      <w:r>
+        <w:t>MongoDB</w:t>
+      </w:r>
+      <w:r>
+        <w:rPr>
+          <w:lang w:val="ru-RU"/>
+        </w:rPr>
+        <w:t xml:space="preserve"> не была разработана для обрабо</w:t>
+      </w:r>
+      <w:r>
+        <w:rPr>
+          <w:lang w:val="ru-RU"/>
+        </w:rPr>
+        <w:t>тки моделей реляционных данных</w:t>
+      </w:r>
+      <w:r>
+        <w:rPr>
+          <w:lang w:val="ru-RU"/>
+        </w:rPr>
+        <w:t xml:space="preserve">, могут возникнуть проблемы производительности, если использовать её таким образом. Однако, движок предназначен для обработки различных данных, которые нельзя отнести к реляционным, и может хорошо справляться там, где другие движки </w:t>
+      </w:r>
+      <w:r>
+        <w:rPr>
+          <w:lang w:val="ru-RU"/>
+        </w:rPr>
+        <w:lastRenderedPageBreak/>
+        <w:t>работают медленно или бессильны.</w:t>
+      </w:r>
+    </w:p>
+    <w:p>
+      <w:pPr>
+        <w:rPr>
+          <w:lang w:val="ru-RU"/>
+        </w:rPr>
+      </w:pPr>
+    </w:p>
+    <w:p>
+      <w:pPr>
+        <w:rPr>
+          <w:i/>
+          <w:lang w:val="ru-RU"/>
+        </w:rPr>
+      </w:pPr>
+      <w:r>
+        <w:rPr>
+          <w:i/>
+          <w:lang w:val="ru-RU"/>
+        </w:rPr>
+        <w:t>Достоинства:</w:t>
+      </w:r>
+    </w:p>
+    <w:p>
+      <w:pPr>
+        <w:rPr>
+          <w:lang w:val="ru-RU"/>
+        </w:rPr>
+      </w:pPr>
+    </w:p>
+    <w:p>
+      <w:pPr>
+        <w:pStyle w:val="ListParagraph"/>
+        <w:numPr>
+          <w:ilvl w:val="0"/>
+          <w:numId w:val="11"/>
+        </w:numPr>
+        <w:rPr>
+          <w:lang w:val="ru-RU"/>
+        </w:rPr>
+      </w:pPr>
+      <w:r>
+        <w:rPr>
+          <w:lang w:val="ru-RU"/>
+        </w:rPr>
+        <w:t>с</w:t>
+      </w:r>
+      <w:r>
+        <w:rPr>
+          <w:lang w:val="ru-RU"/>
+        </w:rPr>
+        <w:t>корость и простота в использовании</w:t>
+      </w:r>
+      <w:r>
+        <w:rPr>
+          <w:lang w:val="ru-RU"/>
+        </w:rPr>
+        <w:t>;</w:t>
+      </w:r>
+    </w:p>
+    <w:p>
+      <w:pPr>
+        <w:pStyle w:val="ListParagraph"/>
+        <w:numPr>
+          <w:ilvl w:val="0"/>
+          <w:numId w:val="11"/>
+        </w:numPr>
+        <w:rPr>
+          <w:lang w:val="ru-RU"/>
+        </w:rPr>
+      </w:pPr>
+      <w:r>
+        <w:rPr>
+          <w:lang w:val="ru-RU"/>
+        </w:rPr>
+        <w:t xml:space="preserve">поддержка </w:t>
+      </w:r>
+      <w:proofErr w:type="spellStart"/>
+      <w:r>
+        <w:t>json</w:t>
+      </w:r>
+      <w:proofErr w:type="spellEnd"/>
+      <w:r>
+        <w:rPr>
+          <w:lang w:val="ru-RU"/>
+        </w:rPr>
+        <w:t xml:space="preserve"> и традиционных документов </w:t>
+      </w:r>
+      <w:r>
+        <w:t>NoSQL</w:t>
+      </w:r>
+      <w:r>
+        <w:rPr>
+          <w:lang w:val="ru-RU"/>
+        </w:rPr>
+        <w:t>;</w:t>
+      </w:r>
+    </w:p>
+    <w:p>
+      <w:pPr>
+        <w:pStyle w:val="ListParagraph"/>
+        <w:numPr>
+          <w:ilvl w:val="0"/>
+          <w:numId w:val="11"/>
+        </w:numPr>
+        <w:rPr>
+          <w:lang w:val="ru-RU"/>
+        </w:rPr>
+      </w:pPr>
+      <w:r>
+        <w:rPr>
+          <w:lang w:val="ru-RU"/>
+        </w:rPr>
+        <w:t>д</w:t>
+      </w:r>
+      <w:r>
+        <w:rPr>
+          <w:lang w:val="ru-RU"/>
+        </w:rPr>
+        <w:t>анные любой структуры могут б</w:t>
+      </w:r>
+      <w:r>
+        <w:rPr>
+          <w:lang w:val="ru-RU"/>
+        </w:rPr>
+        <w:t>ыть сохранены/прочитаны быстро.</w:t>
+      </w:r>
+    </w:p>
+    <w:p>
+      <w:pPr>
+        <w:rPr>
+          <w:lang w:val="ru-RU"/>
+        </w:rPr>
+      </w:pPr>
+    </w:p>
+    <w:p>
+      <w:pPr>
+        <w:rPr>
+          <w:i/>
+          <w:lang w:val="ru-RU"/>
+        </w:rPr>
+      </w:pPr>
+      <w:r>
+        <w:rPr>
+          <w:i/>
+          <w:lang w:val="ru-RU"/>
+        </w:rPr>
+        <w:t>Недостатки:</w:t>
+      </w:r>
+    </w:p>
+    <w:p>
+      <w:pPr>
+        <w:rPr>
+          <w:lang w:val="ru-RU"/>
+        </w:rPr>
+      </w:pPr>
+    </w:p>
+    <w:p>
+      <w:pPr>
+        <w:pStyle w:val="ListParagraph"/>
+        <w:numPr>
+          <w:ilvl w:val="0"/>
+          <w:numId w:val="12"/>
+        </w:numPr>
+        <w:rPr>
+          <w:lang w:val="ru-RU"/>
+        </w:rPr>
+      </w:pPr>
+      <w:r>
+        <w:t>SQL</w:t>
+      </w:r>
+      <w:r>
+        <w:rPr>
+          <w:lang w:val="ru-RU"/>
+        </w:rPr>
+        <w:t xml:space="preserve"> не использ</w:t>
+      </w:r>
+      <w:r>
+        <w:rPr>
+          <w:lang w:val="ru-RU"/>
+        </w:rPr>
+        <w:t>уется в качестве языка запросов;</w:t>
+      </w:r>
+    </w:p>
+    <w:p>
+      <w:pPr>
+        <w:pStyle w:val="ListParagraph"/>
+        <w:numPr>
+          <w:ilvl w:val="0"/>
+          <w:numId w:val="12"/>
+        </w:numPr>
+        <w:rPr>
+          <w:lang w:val="ru-RU"/>
+        </w:rPr>
+      </w:pPr>
+      <w:r>
+        <w:rPr>
+          <w:lang w:val="ru-RU"/>
+        </w:rPr>
+        <w:t>сложность установки.</w:t>
       </w:r>
     </w:p>
     <w:p>
@@ -8700,6 +9081,19 @@
           <w:lang w:val="ru-RU"/>
         </w:rPr>
       </w:pPr>
+    </w:p>
+    <w:p>
+      <w:pPr>
+        <w:rPr>
+          <w:lang w:val="ru-RU"/>
+        </w:rPr>
+      </w:pPr>
+      <w:r>
+        <w:rPr>
+          <w:lang w:val="ru-RU"/>
+        </w:rPr>
+        <w:t>Определив технологии разработки необходимо приступать к разработке логической модели данных.</w:t>
+      </w:r>
     </w:p>
     <w:p>
       <w:pPr>
@@ -8735,7 +9129,7 @@
       <w:pPr>
         <w:pStyle w:val="Heading"/>
       </w:pPr>
-      <w:bookmarkStart w:id="15" w:name="_Toc509302811"/>
+      <w:bookmarkStart w:id="15" w:name="_Toc509310364"/>
       <w:r>
         <w:lastRenderedPageBreak/>
         <w:t>13. Разработка логической модели данных информационной системы.</w:t>
@@ -8775,7 +9169,15 @@
           <w:szCs w:val="28"/>
           <w:lang w:val="ru-RU"/>
         </w:rPr>
-        <w:t xml:space="preserve">3 </w:t>
+        <w:t>5</w:t>
+      </w:r>
+      <w:r>
+        <w:rPr>
+          <w:rFonts w:cs="Times New Roman"/>
+          <w:szCs w:val="28"/>
+          <w:lang w:val="ru-RU"/>
+        </w:rPr>
+        <w:t xml:space="preserve"> </w:t>
       </w:r>
       <w:r>
         <w:rPr>
@@ -8812,7 +9214,7 @@
         <w:rPr>
           <w:noProof/>
           <w:sz w:val="28"/>
-          <w:lang w:val="en-GB" w:eastAsia="en-GB"/>
+          <w:lang w:val="en-GB" w:eastAsia="en-GB" w:bidi="ar-SA"/>
         </w:rPr>
         <w:drawing>
           <wp:anchor distT="0" distB="0" distL="114300" distR="114300" simplePos="0" relativeHeight="251659264" behindDoc="1" locked="0" layoutInCell="1" allowOverlap="1" wp14:anchorId="2EED9BFB" wp14:editId="4D1D8E64">
@@ -8838,7 +9240,7 @@
                     <pic:cNvPicPr/>
                   </pic:nvPicPr>
                   <pic:blipFill>
-                    <a:blip r:embed="rId8">
+                    <a:blip r:embed="rId10">
                       <a:extLst>
                         <a:ext uri="{28A0092B-C50C-407E-A947-70E740481C1C}">
                           <a14:useLocalDpi xmlns:a14="http://schemas.microsoft.com/office/drawing/2010/main" val="0"/>
@@ -8871,7 +9273,10 @@
         </w:drawing>
       </w:r>
       <w:r>
-        <w:t>Рисунок 3 – Логическая модель данных</w:t>
+        <w:t>Рисунок 5</w:t>
+      </w:r>
+      <w:r>
+        <w:t xml:space="preserve"> – Логическая модель данных</w:t>
       </w:r>
     </w:p>
     <w:p>
@@ -8918,7 +9323,7 @@
       <w:pPr>
         <w:pStyle w:val="Heading"/>
       </w:pPr>
-      <w:bookmarkStart w:id="16" w:name="_Toc509302812"/>
+      <w:bookmarkStart w:id="16" w:name="_Toc509310365"/>
       <w:r>
         <w:lastRenderedPageBreak/>
         <w:t>14. Выполнение нормализации логической модели данных</w:t>
@@ -8955,14 +9360,14 @@
           <w:rFonts w:cs="Times New Roman"/>
           <w:lang w:val="ru-RU"/>
         </w:rPr>
-        <w:t xml:space="preserve"> была разрешена связь «многие ко многим» при помощи суррогатной таблицы. Таким образом, была проведена нормализация логической модели данных. Также была затронута сущность маршрута, которая раньше содержала две связи на таблицу адресов, в процессе нормализация данная связь была устранена. Пример показан на рисунке </w:t>
-      </w:r>
-      <w:r>
-        <w:rPr>
-          <w:rFonts w:cs="Times New Roman"/>
-          <w:lang w:val="ru-RU"/>
-        </w:rPr>
-        <w:t>4</w:t>
+        <w:t xml:space="preserve"> была разрешена связь «многие ко многим» при помощи суррогатной таблицы. Таким образом, была проведена нормализация логической модели данных. Также была затронута сущность маршрута, которая раньше содержала две связи на таблицу адресов, в процессе нормализация данная связь была устран</w:t>
+      </w:r>
+      <w:r>
+        <w:rPr>
+          <w:rFonts w:cs="Times New Roman"/>
+          <w:lang w:val="ru-RU"/>
+        </w:rPr>
+        <w:t>ена. Пример показан на рисунке 6</w:t>
       </w:r>
       <w:r>
         <w:rPr>
@@ -8999,7 +9404,7 @@
         <w:rPr>
           <w:rFonts w:cs="Times New Roman"/>
           <w:noProof/>
-          <w:lang w:val="en-GB" w:eastAsia="en-GB"/>
+          <w:lang w:val="en-GB" w:eastAsia="en-GB" w:bidi="ar-SA"/>
         </w:rPr>
         <w:drawing>
           <wp:inline distT="0" distB="0" distL="0" distR="0" wp14:anchorId="0B042D71" wp14:editId="05722299">
@@ -9017,7 +9422,7 @@
                     <pic:cNvPicPr/>
                   </pic:nvPicPr>
                   <pic:blipFill>
-                    <a:blip r:embed="rId9" cstate="print">
+                    <a:blip r:embed="rId11" cstate="print">
                       <a:extLst>
                         <a:ext uri="{28A0092B-C50C-407E-A947-70E740481C1C}">
                           <a14:useLocalDpi xmlns:a14="http://schemas.microsoft.com/office/drawing/2010/main" val="0"/>
@@ -9055,13 +9460,16 @@
         <w:rPr>
           <w:szCs w:val="28"/>
         </w:rPr>
-        <w:t xml:space="preserve">Рисунок 4 – </w:t>
-      </w:r>
-      <w:r>
-        <w:t>Н</w:t>
-      </w:r>
-      <w:r>
-        <w:t>ормализованная логическая</w:t>
+        <w:t>Рисунок 6</w:t>
+      </w:r>
+      <w:r>
+        <w:rPr>
+          <w:szCs w:val="28"/>
+        </w:rPr>
+        <w:t xml:space="preserve"> – </w:t>
+      </w:r>
+      <w:r>
+        <w:t>Нормализованная логическая</w:t>
       </w:r>
       <w:r>
         <w:t xml:space="preserve"> модель</w:t>
@@ -9101,7 +9509,7 @@
       <w:pPr>
         <w:pStyle w:val="Heading"/>
       </w:pPr>
-      <w:bookmarkStart w:id="17" w:name="_Toc509302813"/>
+      <w:bookmarkStart w:id="17" w:name="_Toc509310366"/>
       <w:r>
         <w:lastRenderedPageBreak/>
         <w:t xml:space="preserve">15. Построение физической модели данных системы. Определение типов данных для атрибутов. </w:t>
@@ -9143,7 +9551,7 @@
           <w:szCs w:val="28"/>
           <w:lang w:val="ru-RU"/>
         </w:rPr>
-        <w:t>ьной схемы приведен на рисунке 5</w:t>
+        <w:t>ьной схемы приведен на рисунке 7</w:t>
       </w:r>
       <w:r>
         <w:rPr>
@@ -9230,23 +9638,7 @@
           <w:szCs w:val="28"/>
           <w:lang w:val="ru-RU"/>
         </w:rPr>
-        <w:t>).</w:t>
-      </w:r>
-      <w:r>
-        <w:rPr>
-          <w:rFonts w:eastAsia="Times New Roman" w:cs="Times New Roman"/>
-          <w:szCs w:val="28"/>
-          <w:lang w:val="ru-RU"/>
-        </w:rPr>
-        <w:t xml:space="preserve"> </w:t>
-      </w:r>
-      <w:r>
-        <w:rPr>
-          <w:rFonts w:eastAsia="Times New Roman" w:cs="Times New Roman"/>
-          <w:szCs w:val="28"/>
-          <w:lang w:val="ru-RU"/>
-        </w:rPr>
-        <w:t>Также были выставлены все типы данных на соответствующих моделях. Рассмотрим в качестве примера модель пользователя.</w:t>
+        <w:t>). Также были выставлены все типы данных на соответствующих моделях. Рассмотрим в качестве примера модель пользователя.</w:t>
       </w:r>
     </w:p>
     <w:p>
@@ -9265,10 +9657,7 @@
         <w:pStyle w:val="Caption"/>
       </w:pPr>
       <w:r>
-        <w:t xml:space="preserve">Таблица 8 – </w:t>
-      </w:r>
-      <w:r>
-        <w:t>Схема «User»</w:t>
+        <w:t>Таблица 8 – Схема «User»</w:t>
       </w:r>
     </w:p>
     <w:tbl>
@@ -9821,7 +10210,7 @@
       <w:r>
         <w:rPr>
           <w:noProof/>
-          <w:lang w:val="en-GB" w:eastAsia="en-GB"/>
+          <w:lang w:val="en-GB" w:eastAsia="en-GB" w:bidi="ar-SA"/>
         </w:rPr>
         <w:lastRenderedPageBreak/>
         <w:drawing>
@@ -9840,7 +10229,7 @@
                     <pic:cNvPicPr/>
                   </pic:nvPicPr>
                   <pic:blipFill>
-                    <a:blip r:embed="rId10" cstate="print">
+                    <a:blip r:embed="rId12" cstate="print">
                       <a:extLst>
                         <a:ext uri="{28A0092B-C50C-407E-A947-70E740481C1C}">
                           <a14:useLocalDpi xmlns:a14="http://schemas.microsoft.com/office/drawing/2010/main" val="0"/>
@@ -9884,7 +10273,7 @@
         <w:t xml:space="preserve"> </w:t>
       </w:r>
       <w:r>
-        <w:t>5</w:t>
+        <w:t>7</w:t>
       </w:r>
       <w:r>
         <w:t xml:space="preserve"> – Финальная схема</w:t>
@@ -9925,7 +10314,7 @@
       <w:pPr>
         <w:pStyle w:val="Heading"/>
       </w:pPr>
-      <w:bookmarkStart w:id="18" w:name="_Toc509302814"/>
+      <w:bookmarkStart w:id="18" w:name="_Toc509310367"/>
       <w:r>
         <w:lastRenderedPageBreak/>
         <w:t>16. Составление основных пунктов технического задания на проект</w:t>
@@ -9947,7 +10336,7 @@
           <w:lang w:val="ru-RU"/>
         </w:rPr>
       </w:pPr>
-      <w:bookmarkStart w:id="19" w:name="_Toc509302815"/>
+      <w:bookmarkStart w:id="19" w:name="_Toc509310368"/>
       <w:r>
         <w:rPr>
           <w:lang w:val="ru-RU"/>
@@ -10616,7 +11005,7 @@
           <w:lang w:val="ru-RU"/>
         </w:rPr>
       </w:pPr>
-      <w:bookmarkStart w:id="20" w:name="_Toc509302816"/>
+      <w:bookmarkStart w:id="20" w:name="_Toc509310369"/>
       <w:r>
         <w:rPr>
           <w:lang w:val="ru-RU"/>
@@ -11075,6 +11464,7 @@
           <w:rFonts w:cs="Times New Roman"/>
           <w:b/>
           <w:szCs w:val="28"/>
+          <w:lang w:val="ru-RU"/>
         </w:rPr>
       </w:pPr>
     </w:p>
@@ -12343,7 +12733,7 @@
       <w:pPr>
         <w:pStyle w:val="Heading"/>
       </w:pPr>
-      <w:bookmarkStart w:id="21" w:name="_Toc509302817"/>
+      <w:bookmarkStart w:id="21" w:name="_Toc509310370"/>
       <w:r>
         <w:lastRenderedPageBreak/>
         <w:t>Заключение</w:t>
@@ -13996,6 +14386,232 @@
     </w:lvl>
   </w:abstractNum>
   <w:abstractNum w:abstractNumId="14">
+    <w:nsid w:val="60695829"/>
+    <w:multiLevelType w:val="hybridMultilevel"/>
+    <w:tmpl w:val="CCC0629A"/>
+    <w:lvl w:ilvl="0" w:tplc="08090001">
+      <w:start w:val="1"/>
+      <w:numFmt w:val="bullet"/>
+      <w:lvlText w:val=""/>
+      <w:lvlJc w:val="left"/>
+      <w:pPr>
+        <w:ind w:left="720" w:hanging="360"/>
+      </w:pPr>
+      <w:rPr>
+        <w:rFonts w:ascii="Symbol" w:hAnsi="Symbol" w:hint="default"/>
+      </w:rPr>
+    </w:lvl>
+    <w:lvl w:ilvl="1" w:tplc="08090003" w:tentative="1">
+      <w:start w:val="1"/>
+      <w:numFmt w:val="bullet"/>
+      <w:lvlText w:val="o"/>
+      <w:lvlJc w:val="left"/>
+      <w:pPr>
+        <w:ind w:left="1440" w:hanging="360"/>
+      </w:pPr>
+      <w:rPr>
+        <w:rFonts w:ascii="Courier New" w:hAnsi="Courier New" w:cs="Courier New" w:hint="default"/>
+      </w:rPr>
+    </w:lvl>
+    <w:lvl w:ilvl="2" w:tplc="08090005" w:tentative="1">
+      <w:start w:val="1"/>
+      <w:numFmt w:val="bullet"/>
+      <w:lvlText w:val=""/>
+      <w:lvlJc w:val="left"/>
+      <w:pPr>
+        <w:ind w:left="2160" w:hanging="360"/>
+      </w:pPr>
+      <w:rPr>
+        <w:rFonts w:ascii="Wingdings" w:hAnsi="Wingdings" w:hint="default"/>
+      </w:rPr>
+    </w:lvl>
+    <w:lvl w:ilvl="3" w:tplc="08090001" w:tentative="1">
+      <w:start w:val="1"/>
+      <w:numFmt w:val="bullet"/>
+      <w:lvlText w:val=""/>
+      <w:lvlJc w:val="left"/>
+      <w:pPr>
+        <w:ind w:left="2880" w:hanging="360"/>
+      </w:pPr>
+      <w:rPr>
+        <w:rFonts w:ascii="Symbol" w:hAnsi="Symbol" w:hint="default"/>
+      </w:rPr>
+    </w:lvl>
+    <w:lvl w:ilvl="4" w:tplc="08090003" w:tentative="1">
+      <w:start w:val="1"/>
+      <w:numFmt w:val="bullet"/>
+      <w:lvlText w:val="o"/>
+      <w:lvlJc w:val="left"/>
+      <w:pPr>
+        <w:ind w:left="3600" w:hanging="360"/>
+      </w:pPr>
+      <w:rPr>
+        <w:rFonts w:ascii="Courier New" w:hAnsi="Courier New" w:cs="Courier New" w:hint="default"/>
+      </w:rPr>
+    </w:lvl>
+    <w:lvl w:ilvl="5" w:tplc="08090005" w:tentative="1">
+      <w:start w:val="1"/>
+      <w:numFmt w:val="bullet"/>
+      <w:lvlText w:val=""/>
+      <w:lvlJc w:val="left"/>
+      <w:pPr>
+        <w:ind w:left="4320" w:hanging="360"/>
+      </w:pPr>
+      <w:rPr>
+        <w:rFonts w:ascii="Wingdings" w:hAnsi="Wingdings" w:hint="default"/>
+      </w:rPr>
+    </w:lvl>
+    <w:lvl w:ilvl="6" w:tplc="08090001" w:tentative="1">
+      <w:start w:val="1"/>
+      <w:numFmt w:val="bullet"/>
+      <w:lvlText w:val=""/>
+      <w:lvlJc w:val="left"/>
+      <w:pPr>
+        <w:ind w:left="5040" w:hanging="360"/>
+      </w:pPr>
+      <w:rPr>
+        <w:rFonts w:ascii="Symbol" w:hAnsi="Symbol" w:hint="default"/>
+      </w:rPr>
+    </w:lvl>
+    <w:lvl w:ilvl="7" w:tplc="08090003" w:tentative="1">
+      <w:start w:val="1"/>
+      <w:numFmt w:val="bullet"/>
+      <w:lvlText w:val="o"/>
+      <w:lvlJc w:val="left"/>
+      <w:pPr>
+        <w:ind w:left="5760" w:hanging="360"/>
+      </w:pPr>
+      <w:rPr>
+        <w:rFonts w:ascii="Courier New" w:hAnsi="Courier New" w:cs="Courier New" w:hint="default"/>
+      </w:rPr>
+    </w:lvl>
+    <w:lvl w:ilvl="8" w:tplc="08090005" w:tentative="1">
+      <w:start w:val="1"/>
+      <w:numFmt w:val="bullet"/>
+      <w:lvlText w:val=""/>
+      <w:lvlJc w:val="left"/>
+      <w:pPr>
+        <w:ind w:left="6480" w:hanging="360"/>
+      </w:pPr>
+      <w:rPr>
+        <w:rFonts w:ascii="Wingdings" w:hAnsi="Wingdings" w:hint="default"/>
+      </w:rPr>
+    </w:lvl>
+  </w:abstractNum>
+  <w:abstractNum w:abstractNumId="15">
+    <w:nsid w:val="66481DFF"/>
+    <w:multiLevelType w:val="hybridMultilevel"/>
+    <w:tmpl w:val="DC78A836"/>
+    <w:lvl w:ilvl="0" w:tplc="08090001">
+      <w:start w:val="1"/>
+      <w:numFmt w:val="bullet"/>
+      <w:lvlText w:val=""/>
+      <w:lvlJc w:val="left"/>
+      <w:pPr>
+        <w:ind w:left="720" w:hanging="360"/>
+      </w:pPr>
+      <w:rPr>
+        <w:rFonts w:ascii="Symbol" w:hAnsi="Symbol" w:hint="default"/>
+      </w:rPr>
+    </w:lvl>
+    <w:lvl w:ilvl="1" w:tplc="08090003" w:tentative="1">
+      <w:start w:val="1"/>
+      <w:numFmt w:val="bullet"/>
+      <w:lvlText w:val="o"/>
+      <w:lvlJc w:val="left"/>
+      <w:pPr>
+        <w:ind w:left="1440" w:hanging="360"/>
+      </w:pPr>
+      <w:rPr>
+        <w:rFonts w:ascii="Courier New" w:hAnsi="Courier New" w:cs="Courier New" w:hint="default"/>
+      </w:rPr>
+    </w:lvl>
+    <w:lvl w:ilvl="2" w:tplc="08090005" w:tentative="1">
+      <w:start w:val="1"/>
+      <w:numFmt w:val="bullet"/>
+      <w:lvlText w:val=""/>
+      <w:lvlJc w:val="left"/>
+      <w:pPr>
+        <w:ind w:left="2160" w:hanging="360"/>
+      </w:pPr>
+      <w:rPr>
+        <w:rFonts w:ascii="Wingdings" w:hAnsi="Wingdings" w:hint="default"/>
+      </w:rPr>
+    </w:lvl>
+    <w:lvl w:ilvl="3" w:tplc="08090001" w:tentative="1">
+      <w:start w:val="1"/>
+      <w:numFmt w:val="bullet"/>
+      <w:lvlText w:val=""/>
+      <w:lvlJc w:val="left"/>
+      <w:pPr>
+        <w:ind w:left="2880" w:hanging="360"/>
+      </w:pPr>
+      <w:rPr>
+        <w:rFonts w:ascii="Symbol" w:hAnsi="Symbol" w:hint="default"/>
+      </w:rPr>
+    </w:lvl>
+    <w:lvl w:ilvl="4" w:tplc="08090003" w:tentative="1">
+      <w:start w:val="1"/>
+      <w:numFmt w:val="bullet"/>
+      <w:lvlText w:val="o"/>
+      <w:lvlJc w:val="left"/>
+      <w:pPr>
+        <w:ind w:left="3600" w:hanging="360"/>
+      </w:pPr>
+      <w:rPr>
+        <w:rFonts w:ascii="Courier New" w:hAnsi="Courier New" w:cs="Courier New" w:hint="default"/>
+      </w:rPr>
+    </w:lvl>
+    <w:lvl w:ilvl="5" w:tplc="08090005" w:tentative="1">
+      <w:start w:val="1"/>
+      <w:numFmt w:val="bullet"/>
+      <w:lvlText w:val=""/>
+      <w:lvlJc w:val="left"/>
+      <w:pPr>
+        <w:ind w:left="4320" w:hanging="360"/>
+      </w:pPr>
+      <w:rPr>
+        <w:rFonts w:ascii="Wingdings" w:hAnsi="Wingdings" w:hint="default"/>
+      </w:rPr>
+    </w:lvl>
+    <w:lvl w:ilvl="6" w:tplc="08090001" w:tentative="1">
+      <w:start w:val="1"/>
+      <w:numFmt w:val="bullet"/>
+      <w:lvlText w:val=""/>
+      <w:lvlJc w:val="left"/>
+      <w:pPr>
+        <w:ind w:left="5040" w:hanging="360"/>
+      </w:pPr>
+      <w:rPr>
+        <w:rFonts w:ascii="Symbol" w:hAnsi="Symbol" w:hint="default"/>
+      </w:rPr>
+    </w:lvl>
+    <w:lvl w:ilvl="7" w:tplc="08090003" w:tentative="1">
+      <w:start w:val="1"/>
+      <w:numFmt w:val="bullet"/>
+      <w:lvlText w:val="o"/>
+      <w:lvlJc w:val="left"/>
+      <w:pPr>
+        <w:ind w:left="5760" w:hanging="360"/>
+      </w:pPr>
+      <w:rPr>
+        <w:rFonts w:ascii="Courier New" w:hAnsi="Courier New" w:cs="Courier New" w:hint="default"/>
+      </w:rPr>
+    </w:lvl>
+    <w:lvl w:ilvl="8" w:tplc="08090005" w:tentative="1">
+      <w:start w:val="1"/>
+      <w:numFmt w:val="bullet"/>
+      <w:lvlText w:val=""/>
+      <w:lvlJc w:val="left"/>
+      <w:pPr>
+        <w:ind w:left="6480" w:hanging="360"/>
+      </w:pPr>
+      <w:rPr>
+        <w:rFonts w:ascii="Wingdings" w:hAnsi="Wingdings" w:hint="default"/>
+      </w:rPr>
+    </w:lvl>
+  </w:abstractNum>
+  <w:abstractNum w:abstractNumId="16">
     <w:nsid w:val="6C8A32AF"/>
     <w:multiLevelType w:val="hybridMultilevel"/>
     <w:tmpl w:val="59848E14"/>
@@ -14108,7 +14724,7 @@
       </w:rPr>
     </w:lvl>
   </w:abstractNum>
-  <w:abstractNum w:abstractNumId="15">
+  <w:abstractNum w:abstractNumId="17">
     <w:nsid w:val="70E022E4"/>
     <w:multiLevelType w:val="hybridMultilevel"/>
     <w:tmpl w:val="74BA81F0"/>
@@ -14221,7 +14837,7 @@
       </w:rPr>
     </w:lvl>
   </w:abstractNum>
-  <w:abstractNum w:abstractNumId="16">
+  <w:abstractNum w:abstractNumId="18">
     <w:nsid w:val="7AB24437"/>
     <w:multiLevelType w:val="hybridMultilevel"/>
     <w:tmpl w:val="4BE2AC72"/>
@@ -14335,10 +14951,10 @@
     </w:lvl>
   </w:abstractNum>
   <w:num w:numId="1">
-    <w:abstractNumId w:val="14"/>
+    <w:abstractNumId w:val="16"/>
   </w:num>
   <w:num w:numId="2">
-    <w:abstractNumId w:val="16"/>
+    <w:abstractNumId w:val="18"/>
   </w:num>
   <w:num w:numId="3">
     <w:abstractNumId w:val="0"/>
@@ -14356,7 +14972,7 @@
     <w:abstractNumId w:val="12"/>
   </w:num>
   <w:num w:numId="8">
-    <w:abstractNumId w:val="15"/>
+    <w:abstractNumId w:val="17"/>
   </w:num>
   <w:num w:numId="9">
     <w:abstractNumId w:val="7"/>
@@ -14384,6 +15000,12 @@
   </w:num>
   <w:num w:numId="17">
     <w:abstractNumId w:val="4"/>
+  </w:num>
+  <w:num w:numId="18">
+    <w:abstractNumId w:val="15"/>
+  </w:num>
+  <w:num w:numId="19">
+    <w:abstractNumId w:val="14"/>
   </w:num>
 </w:numbering>
 </file>
@@ -14590,7 +15212,7 @@
     <w:lsdException w:name="Medium Shading 2 Accent 1" w:uiPriority="64"/>
     <w:lsdException w:name="Medium List 1 Accent 1" w:uiPriority="65"/>
     <w:lsdException w:name="Revision" w:semiHidden="1"/>
-    <w:lsdException w:name="List Paragraph" w:qFormat="1"/>
+    <w:lsdException w:name="List Paragraph" w:uiPriority="34" w:qFormat="1"/>
     <w:lsdException w:name="Quote" w:uiPriority="29" w:qFormat="1"/>
     <w:lsdException w:name="Intense Quote" w:uiPriority="30" w:qFormat="1"/>
     <w:lsdException w:name="Medium List 2 Accent 1" w:uiPriority="66"/>
@@ -14864,6 +15486,7 @@
   <w:style w:type="character" w:default="1" w:styleId="DefaultParagraphFont">
     <w:name w:val="Default Paragraph Font"/>
     <w:uiPriority w:val="1"/>
+    <w:semiHidden/>
     <w:unhideWhenUsed/>
   </w:style>
   <w:style w:type="table" w:default="1" w:styleId="TableNormal">
@@ -15005,7 +15628,7 @@
   <w:style w:type="paragraph" w:styleId="ListParagraph">
     <w:name w:val="List Paragraph"/>
     <w:basedOn w:val="Normal"/>
-    <w:uiPriority w:val="99"/>
+    <w:uiPriority w:val="34"/>
     <w:qFormat/>
     <w:rsid w:val="003D4879"/>
     <w:pPr>
@@ -15674,7 +16297,7 @@
 </file>
 
 <file path=customXml/itemProps1.xml><?xml version="1.0" encoding="utf-8"?>
-<ds:datastoreItem xmlns:ds="http://schemas.openxmlformats.org/officeDocument/2006/customXml" ds:itemID="{C41596C1-DD65-6A44-9949-CF13F8028F1A}">
+<ds:datastoreItem xmlns:ds="http://schemas.openxmlformats.org/officeDocument/2006/customXml" ds:itemID="{04DF9006-6305-2F4D-B4D9-5DAA3B4BA1D0}">
   <ds:schemaRefs>
     <ds:schemaRef ds:uri="http://schemas.openxmlformats.org/officeDocument/2006/bibliography"/>
   </ds:schemaRefs>

</xml_diff>